<commit_message>
cleaning up just in case
</commit_message>
<xml_diff>
--- a/JOB SHEET TEMPLATE.docx
+++ b/JOB SHEET TEMPLATE.docx
@@ -17,7 +17,2936 @@
         <mc:AlternateContent>
           <mc:Choice Requires="wps">
             <w:drawing>
-              <wp:anchor distT="0" distB="0" distL="114300" distR="114300" simplePos="0" relativeHeight="251674624" behindDoc="0" locked="0" layoutInCell="1" allowOverlap="1" wp14:anchorId="2BF44B97" wp14:editId="56049D85">
+              <wp:anchor distT="0" distB="0" distL="114300" distR="114300" simplePos="0" relativeHeight="251688960" behindDoc="0" locked="0" layoutInCell="1" allowOverlap="1" wp14:anchorId="3E5D5602" wp14:editId="5DD65EF3">
+                <wp:simplePos x="0" y="0"/>
+                <wp:positionH relativeFrom="column">
+                  <wp:posOffset>742493</wp:posOffset>
+                </wp:positionH>
+                <wp:positionV relativeFrom="paragraph">
+                  <wp:posOffset>1893164</wp:posOffset>
+                </wp:positionV>
+                <wp:extent cx="5179161" cy="0"/>
+                <wp:effectExtent l="0" t="0" r="0" b="0"/>
+                <wp:wrapNone/>
+                <wp:docPr id="19" name="Straight Connector 19"/>
+                <wp:cNvGraphicFramePr/>
+                <a:graphic xmlns:a="http://schemas.openxmlformats.org/drawingml/2006/main">
+                  <a:graphicData uri="http://schemas.microsoft.com/office/word/2010/wordprocessingShape">
+                    <wps:wsp>
+                      <wps:cNvCnPr/>
+                      <wps:spPr>
+                        <a:xfrm flipV="1">
+                          <a:off x="0" y="0"/>
+                          <a:ext cx="5179161" cy="0"/>
+                        </a:xfrm>
+                        <a:prstGeom prst="line">
+                          <a:avLst/>
+                        </a:prstGeom>
+                      </wps:spPr>
+                      <wps:style>
+                        <a:lnRef idx="1">
+                          <a:schemeClr val="dk1"/>
+                        </a:lnRef>
+                        <a:fillRef idx="0">
+                          <a:schemeClr val="dk1"/>
+                        </a:fillRef>
+                        <a:effectRef idx="0">
+                          <a:schemeClr val="dk1"/>
+                        </a:effectRef>
+                        <a:fontRef idx="minor">
+                          <a:schemeClr val="tx1"/>
+                        </a:fontRef>
+                      </wps:style>
+                      <wps:bodyPr/>
+                    </wps:wsp>
+                  </a:graphicData>
+                </a:graphic>
+                <wp14:sizeRelH relativeFrom="margin">
+                  <wp14:pctWidth>0</wp14:pctWidth>
+                </wp14:sizeRelH>
+                <wp14:sizeRelV relativeFrom="margin">
+                  <wp14:pctHeight>0</wp14:pctHeight>
+                </wp14:sizeRelV>
+              </wp:anchor>
+            </w:drawing>
+          </mc:Choice>
+          <mc:Fallback>
+            <w:pict>
+              <v:line w14:anchorId="285FF6F3" id="Straight Connector 19" o:spid="_x0000_s1026" style="position:absolute;flip:y;z-index:251688960;visibility:visible;mso-wrap-style:square;mso-width-percent:0;mso-height-percent:0;mso-wrap-distance-left:9pt;mso-wrap-distance-top:0;mso-wrap-distance-right:9pt;mso-wrap-distance-bottom:0;mso-position-horizontal:absolute;mso-position-horizontal-relative:text;mso-position-vertical:absolute;mso-position-vertical-relative:text;mso-width-percent:0;mso-height-percent:0;mso-width-relative:margin;mso-height-relative:margin" from="58.45pt,149.05pt" to="466.25pt,149.05pt" o:gfxdata="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" strokecolor="black [3200]" strokeweight=".5pt">
+                <v:stroke joinstyle="miter"/>
+              </v:line>
+            </w:pict>
+          </mc:Fallback>
+        </mc:AlternateContent>
+      </w:r>
+      <w:r>
+        <w:rPr>
+          <w:noProof/>
+          <w:lang w:eastAsia="en-AU"/>
+        </w:rPr>
+        <mc:AlternateContent>
+          <mc:Choice Requires="wps">
+            <w:drawing>
+              <wp:anchor distT="0" distB="0" distL="114300" distR="114300" simplePos="0" relativeHeight="251698176" behindDoc="0" locked="0" layoutInCell="1" allowOverlap="1" wp14:anchorId="2819C86E" wp14:editId="31F9F9FB">
+                <wp:simplePos x="0" y="0"/>
+                <wp:positionH relativeFrom="column">
+                  <wp:posOffset>1450137</wp:posOffset>
+                </wp:positionH>
+                <wp:positionV relativeFrom="paragraph">
+                  <wp:posOffset>5034810</wp:posOffset>
+                </wp:positionV>
+                <wp:extent cx="1249454" cy="0"/>
+                <wp:effectExtent l="0" t="0" r="0" b="0"/>
+                <wp:wrapNone/>
+                <wp:docPr id="29" name="Straight Connector 29"/>
+                <wp:cNvGraphicFramePr/>
+                <a:graphic xmlns:a="http://schemas.openxmlformats.org/drawingml/2006/main">
+                  <a:graphicData uri="http://schemas.microsoft.com/office/word/2010/wordprocessingShape">
+                    <wps:wsp>
+                      <wps:cNvCnPr/>
+                      <wps:spPr>
+                        <a:xfrm flipV="1">
+                          <a:off x="0" y="0"/>
+                          <a:ext cx="1249454" cy="0"/>
+                        </a:xfrm>
+                        <a:prstGeom prst="line">
+                          <a:avLst/>
+                        </a:prstGeom>
+                      </wps:spPr>
+                      <wps:style>
+                        <a:lnRef idx="1">
+                          <a:schemeClr val="dk1"/>
+                        </a:lnRef>
+                        <a:fillRef idx="0">
+                          <a:schemeClr val="dk1"/>
+                        </a:fillRef>
+                        <a:effectRef idx="0">
+                          <a:schemeClr val="dk1"/>
+                        </a:effectRef>
+                        <a:fontRef idx="minor">
+                          <a:schemeClr val="tx1"/>
+                        </a:fontRef>
+                      </wps:style>
+                      <wps:bodyPr/>
+                    </wps:wsp>
+                  </a:graphicData>
+                </a:graphic>
+                <wp14:sizeRelH relativeFrom="margin">
+                  <wp14:pctWidth>0</wp14:pctWidth>
+                </wp14:sizeRelH>
+                <wp14:sizeRelV relativeFrom="margin">
+                  <wp14:pctHeight>0</wp14:pctHeight>
+                </wp14:sizeRelV>
+              </wp:anchor>
+            </w:drawing>
+          </mc:Choice>
+          <mc:Fallback>
+            <w:pict>
+              <v:line w14:anchorId="4136EE73" id="Straight Connector 29" o:spid="_x0000_s1026" style="position:absolute;flip:y;z-index:251698176;visibility:visible;mso-wrap-style:square;mso-width-percent:0;mso-height-percent:0;mso-wrap-distance-left:9pt;mso-wrap-distance-top:0;mso-wrap-distance-right:9pt;mso-wrap-distance-bottom:0;mso-position-horizontal:absolute;mso-position-horizontal-relative:text;mso-position-vertical:absolute;mso-position-vertical-relative:text;mso-width-percent:0;mso-height-percent:0;mso-width-relative:margin;mso-height-relative:margin" from="114.2pt,396.45pt" to="212.6pt,396.45pt" o:gfxdata="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" strokecolor="black [3200]" strokeweight=".5pt">
+                <v:stroke joinstyle="miter"/>
+              </v:line>
+            </w:pict>
+          </mc:Fallback>
+        </mc:AlternateContent>
+      </w:r>
+      <w:r>
+        <w:rPr>
+          <w:noProof/>
+          <w:lang w:eastAsia="en-AU"/>
+        </w:rPr>
+        <mc:AlternateContent>
+          <mc:Choice Requires="wps">
+            <w:drawing>
+              <wp:anchor distT="0" distB="0" distL="114300" distR="114300" simplePos="0" relativeHeight="251696128" behindDoc="0" locked="0" layoutInCell="1" allowOverlap="1" wp14:anchorId="2C11E99B" wp14:editId="21A29F28">
+                <wp:simplePos x="0" y="0"/>
+                <wp:positionH relativeFrom="column">
+                  <wp:posOffset>580768</wp:posOffset>
+                </wp:positionH>
+                <wp:positionV relativeFrom="paragraph">
+                  <wp:posOffset>5025669</wp:posOffset>
+                </wp:positionV>
+                <wp:extent cx="458965" cy="3531"/>
+                <wp:effectExtent l="0" t="0" r="36830" b="34925"/>
+                <wp:wrapNone/>
+                <wp:docPr id="28" name="Straight Connector 28"/>
+                <wp:cNvGraphicFramePr/>
+                <a:graphic xmlns:a="http://schemas.openxmlformats.org/drawingml/2006/main">
+                  <a:graphicData uri="http://schemas.microsoft.com/office/word/2010/wordprocessingShape">
+                    <wps:wsp>
+                      <wps:cNvCnPr/>
+                      <wps:spPr>
+                        <a:xfrm flipV="1">
+                          <a:off x="0" y="0"/>
+                          <a:ext cx="458965" cy="3531"/>
+                        </a:xfrm>
+                        <a:prstGeom prst="line">
+                          <a:avLst/>
+                        </a:prstGeom>
+                      </wps:spPr>
+                      <wps:style>
+                        <a:lnRef idx="1">
+                          <a:schemeClr val="dk1"/>
+                        </a:lnRef>
+                        <a:fillRef idx="0">
+                          <a:schemeClr val="dk1"/>
+                        </a:fillRef>
+                        <a:effectRef idx="0">
+                          <a:schemeClr val="dk1"/>
+                        </a:effectRef>
+                        <a:fontRef idx="minor">
+                          <a:schemeClr val="tx1"/>
+                        </a:fontRef>
+                      </wps:style>
+                      <wps:bodyPr/>
+                    </wps:wsp>
+                  </a:graphicData>
+                </a:graphic>
+                <wp14:sizeRelH relativeFrom="margin">
+                  <wp14:pctWidth>0</wp14:pctWidth>
+                </wp14:sizeRelH>
+                <wp14:sizeRelV relativeFrom="margin">
+                  <wp14:pctHeight>0</wp14:pctHeight>
+                </wp14:sizeRelV>
+              </wp:anchor>
+            </w:drawing>
+          </mc:Choice>
+          <mc:Fallback>
+            <w:pict>
+              <v:line w14:anchorId="4F606FB1" id="Straight Connector 28" o:spid="_x0000_s1026" style="position:absolute;flip:y;z-index:251696128;visibility:visible;mso-wrap-style:square;mso-width-percent:0;mso-height-percent:0;mso-wrap-distance-left:9pt;mso-wrap-distance-top:0;mso-wrap-distance-right:9pt;mso-wrap-distance-bottom:0;mso-position-horizontal:absolute;mso-position-horizontal-relative:text;mso-position-vertical:absolute;mso-position-vertical-relative:text;mso-width-percent:0;mso-height-percent:0;mso-width-relative:margin;mso-height-relative:margin" from="45.75pt,395.7pt" to="81.9pt,396pt" o:gfxdata="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" strokecolor="black [3200]" strokeweight=".5pt">
+                <v:stroke joinstyle="miter"/>
+              </v:line>
+            </w:pict>
+          </mc:Fallback>
+        </mc:AlternateContent>
+      </w:r>
+      <w:r>
+        <w:rPr>
+          <w:noProof/>
+          <w:lang w:eastAsia="en-AU"/>
+        </w:rPr>
+        <mc:AlternateContent>
+          <mc:Choice Requires="wps">
+            <w:drawing>
+              <wp:anchor distT="0" distB="0" distL="114300" distR="114300" simplePos="0" relativeHeight="251694080" behindDoc="0" locked="0" layoutInCell="1" allowOverlap="1" wp14:anchorId="09127F84" wp14:editId="5DB81D9F">
+                <wp:simplePos x="0" y="0"/>
+                <wp:positionH relativeFrom="column">
+                  <wp:posOffset>597876</wp:posOffset>
+                </wp:positionH>
+                <wp:positionV relativeFrom="paragraph">
+                  <wp:posOffset>4702629</wp:posOffset>
+                </wp:positionV>
+                <wp:extent cx="1929283" cy="10048"/>
+                <wp:effectExtent l="0" t="0" r="33020" b="28575"/>
+                <wp:wrapNone/>
+                <wp:docPr id="27" name="Straight Connector 27"/>
+                <wp:cNvGraphicFramePr/>
+                <a:graphic xmlns:a="http://schemas.openxmlformats.org/drawingml/2006/main">
+                  <a:graphicData uri="http://schemas.microsoft.com/office/word/2010/wordprocessingShape">
+                    <wps:wsp>
+                      <wps:cNvCnPr/>
+                      <wps:spPr>
+                        <a:xfrm flipV="1">
+                          <a:off x="0" y="0"/>
+                          <a:ext cx="1929283" cy="10048"/>
+                        </a:xfrm>
+                        <a:prstGeom prst="line">
+                          <a:avLst/>
+                        </a:prstGeom>
+                      </wps:spPr>
+                      <wps:style>
+                        <a:lnRef idx="1">
+                          <a:schemeClr val="dk1"/>
+                        </a:lnRef>
+                        <a:fillRef idx="0">
+                          <a:schemeClr val="dk1"/>
+                        </a:fillRef>
+                        <a:effectRef idx="0">
+                          <a:schemeClr val="dk1"/>
+                        </a:effectRef>
+                        <a:fontRef idx="minor">
+                          <a:schemeClr val="tx1"/>
+                        </a:fontRef>
+                      </wps:style>
+                      <wps:bodyPr/>
+                    </wps:wsp>
+                  </a:graphicData>
+                </a:graphic>
+              </wp:anchor>
+            </w:drawing>
+          </mc:Choice>
+          <mc:Fallback>
+            <w:pict>
+              <v:line w14:anchorId="4EDD4418" id="Straight Connector 27" o:spid="_x0000_s1026" style="position:absolute;flip:y;z-index:251694080;visibility:visible;mso-wrap-style:square;mso-wrap-distance-left:9pt;mso-wrap-distance-top:0;mso-wrap-distance-right:9pt;mso-wrap-distance-bottom:0;mso-position-horizontal:absolute;mso-position-horizontal-relative:text;mso-position-vertical:absolute;mso-position-vertical-relative:text" from="47.1pt,370.3pt" to="199pt,371.1pt" o:gfxdata="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" strokecolor="black [3200]" strokeweight=".5pt">
+                <v:stroke joinstyle="miter"/>
+              </v:line>
+            </w:pict>
+          </mc:Fallback>
+        </mc:AlternateContent>
+      </w:r>
+      <w:r>
+        <w:rPr>
+          <w:noProof/>
+          <w:lang w:eastAsia="en-AU"/>
+        </w:rPr>
+        <mc:AlternateContent>
+          <mc:Choice Requires="wps">
+            <w:drawing>
+              <wp:anchor distT="0" distB="0" distL="114300" distR="114300" simplePos="0" relativeHeight="251693056" behindDoc="0" locked="0" layoutInCell="1" allowOverlap="1" wp14:anchorId="0ACE930B" wp14:editId="7DDA74DB">
+                <wp:simplePos x="0" y="0"/>
+                <wp:positionH relativeFrom="column">
+                  <wp:posOffset>5150834</wp:posOffset>
+                </wp:positionH>
+                <wp:positionV relativeFrom="paragraph">
+                  <wp:posOffset>1533692</wp:posOffset>
+                </wp:positionV>
+                <wp:extent cx="1170633" cy="14082"/>
+                <wp:effectExtent l="0" t="0" r="29845" b="24130"/>
+                <wp:wrapNone/>
+                <wp:docPr id="23" name="Straight Connector 23"/>
+                <wp:cNvGraphicFramePr/>
+                <a:graphic xmlns:a="http://schemas.openxmlformats.org/drawingml/2006/main">
+                  <a:graphicData uri="http://schemas.microsoft.com/office/word/2010/wordprocessingShape">
+                    <wps:wsp>
+                      <wps:cNvCnPr/>
+                      <wps:spPr>
+                        <a:xfrm flipV="1">
+                          <a:off x="0" y="0"/>
+                          <a:ext cx="1170633" cy="14082"/>
+                        </a:xfrm>
+                        <a:prstGeom prst="line">
+                          <a:avLst/>
+                        </a:prstGeom>
+                      </wps:spPr>
+                      <wps:style>
+                        <a:lnRef idx="1">
+                          <a:schemeClr val="dk1"/>
+                        </a:lnRef>
+                        <a:fillRef idx="0">
+                          <a:schemeClr val="dk1"/>
+                        </a:fillRef>
+                        <a:effectRef idx="0">
+                          <a:schemeClr val="dk1"/>
+                        </a:effectRef>
+                        <a:fontRef idx="minor">
+                          <a:schemeClr val="tx1"/>
+                        </a:fontRef>
+                      </wps:style>
+                      <wps:bodyPr/>
+                    </wps:wsp>
+                  </a:graphicData>
+                </a:graphic>
+                <wp14:sizeRelH relativeFrom="margin">
+                  <wp14:pctWidth>0</wp14:pctWidth>
+                </wp14:sizeRelH>
+                <wp14:sizeRelV relativeFrom="margin">
+                  <wp14:pctHeight>0</wp14:pctHeight>
+                </wp14:sizeRelV>
+              </wp:anchor>
+            </w:drawing>
+          </mc:Choice>
+          <mc:Fallback>
+            <w:pict>
+              <v:line w14:anchorId="3350CC3C" id="Straight Connector 23" o:spid="_x0000_s1026" style="position:absolute;flip:y;z-index:251693056;visibility:visible;mso-wrap-style:square;mso-width-percent:0;mso-height-percent:0;mso-wrap-distance-left:9pt;mso-wrap-distance-top:0;mso-wrap-distance-right:9pt;mso-wrap-distance-bottom:0;mso-position-horizontal:absolute;mso-position-horizontal-relative:text;mso-position-vertical:absolute;mso-position-vertical-relative:text;mso-width-percent:0;mso-height-percent:0;mso-width-relative:margin;mso-height-relative:margin" from="405.6pt,120.75pt" to="497.8pt,121.85pt" o:gfxdata="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" strokecolor="black [3200]" strokeweight=".5pt">
+                <v:stroke joinstyle="miter"/>
+              </v:line>
+            </w:pict>
+          </mc:Fallback>
+        </mc:AlternateContent>
+      </w:r>
+      <w:r>
+        <w:rPr>
+          <w:noProof/>
+          <w:lang w:eastAsia="en-AU"/>
+        </w:rPr>
+        <mc:AlternateContent>
+          <mc:Choice Requires="wps">
+            <w:drawing>
+              <wp:anchor distT="0" distB="0" distL="114300" distR="114300" simplePos="0" relativeHeight="251691008" behindDoc="0" locked="0" layoutInCell="1" allowOverlap="1" wp14:anchorId="1094C772" wp14:editId="2E9E2030">
+                <wp:simplePos x="0" y="0"/>
+                <wp:positionH relativeFrom="column">
+                  <wp:posOffset>3763109</wp:posOffset>
+                </wp:positionH>
+                <wp:positionV relativeFrom="paragraph">
+                  <wp:posOffset>1551367</wp:posOffset>
+                </wp:positionV>
+                <wp:extent cx="808892" cy="6127"/>
+                <wp:effectExtent l="0" t="0" r="29845" b="32385"/>
+                <wp:wrapNone/>
+                <wp:docPr id="20" name="Straight Connector 20"/>
+                <wp:cNvGraphicFramePr/>
+                <a:graphic xmlns:a="http://schemas.openxmlformats.org/drawingml/2006/main">
+                  <a:graphicData uri="http://schemas.microsoft.com/office/word/2010/wordprocessingShape">
+                    <wps:wsp>
+                      <wps:cNvCnPr/>
+                      <wps:spPr>
+                        <a:xfrm>
+                          <a:off x="0" y="0"/>
+                          <a:ext cx="808892" cy="6127"/>
+                        </a:xfrm>
+                        <a:prstGeom prst="line">
+                          <a:avLst/>
+                        </a:prstGeom>
+                      </wps:spPr>
+                      <wps:style>
+                        <a:lnRef idx="1">
+                          <a:schemeClr val="dk1"/>
+                        </a:lnRef>
+                        <a:fillRef idx="0">
+                          <a:schemeClr val="dk1"/>
+                        </a:fillRef>
+                        <a:effectRef idx="0">
+                          <a:schemeClr val="dk1"/>
+                        </a:effectRef>
+                        <a:fontRef idx="minor">
+                          <a:schemeClr val="tx1"/>
+                        </a:fontRef>
+                      </wps:style>
+                      <wps:bodyPr/>
+                    </wps:wsp>
+                  </a:graphicData>
+                </a:graphic>
+                <wp14:sizeRelH relativeFrom="margin">
+                  <wp14:pctWidth>0</wp14:pctWidth>
+                </wp14:sizeRelH>
+                <wp14:sizeRelV relativeFrom="margin">
+                  <wp14:pctHeight>0</wp14:pctHeight>
+                </wp14:sizeRelV>
+              </wp:anchor>
+            </w:drawing>
+          </mc:Choice>
+          <mc:Fallback>
+            <w:pict>
+              <v:line w14:anchorId="75EB29AE" id="Straight Connector 20" o:spid="_x0000_s1026" style="position:absolute;z-index:251691008;visibility:visible;mso-wrap-style:square;mso-width-percent:0;mso-height-percent:0;mso-wrap-distance-left:9pt;mso-wrap-distance-top:0;mso-wrap-distance-right:9pt;mso-wrap-distance-bottom:0;mso-position-horizontal:absolute;mso-position-horizontal-relative:text;mso-position-vertical:absolute;mso-position-vertical-relative:text;mso-width-percent:0;mso-height-percent:0;mso-width-relative:margin;mso-height-relative:margin" from="296.3pt,122.15pt" to="5in,122.65pt" o:gfxdata="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" strokecolor="black [3200]" strokeweight=".5pt">
+                <v:stroke joinstyle="miter"/>
+              </v:line>
+            </w:pict>
+          </mc:Fallback>
+        </mc:AlternateContent>
+      </w:r>
+      <w:r>
+        <w:rPr>
+          <w:noProof/>
+          <w:lang w:eastAsia="en-AU"/>
+        </w:rPr>
+        <mc:AlternateContent>
+          <mc:Choice Requires="wps">
+            <w:drawing>
+              <wp:anchor distT="0" distB="0" distL="114300" distR="114300" simplePos="0" relativeHeight="251686912" behindDoc="0" locked="0" layoutInCell="1" allowOverlap="1" wp14:anchorId="5E9D21DB" wp14:editId="10EB20D3">
+                <wp:simplePos x="0" y="0"/>
+                <wp:positionH relativeFrom="column">
+                  <wp:posOffset>486888</wp:posOffset>
+                </wp:positionH>
+                <wp:positionV relativeFrom="paragraph">
+                  <wp:posOffset>1543792</wp:posOffset>
+                </wp:positionV>
+                <wp:extent cx="2677886" cy="24163"/>
+                <wp:effectExtent l="0" t="0" r="27305" b="33020"/>
+                <wp:wrapNone/>
+                <wp:docPr id="18" name="Straight Connector 18"/>
+                <wp:cNvGraphicFramePr/>
+                <a:graphic xmlns:a="http://schemas.openxmlformats.org/drawingml/2006/main">
+                  <a:graphicData uri="http://schemas.microsoft.com/office/word/2010/wordprocessingShape">
+                    <wps:wsp>
+                      <wps:cNvCnPr/>
+                      <wps:spPr>
+                        <a:xfrm flipV="1">
+                          <a:off x="0" y="0"/>
+                          <a:ext cx="2677886" cy="24163"/>
+                        </a:xfrm>
+                        <a:prstGeom prst="line">
+                          <a:avLst/>
+                        </a:prstGeom>
+                      </wps:spPr>
+                      <wps:style>
+                        <a:lnRef idx="1">
+                          <a:schemeClr val="dk1"/>
+                        </a:lnRef>
+                        <a:fillRef idx="0">
+                          <a:schemeClr val="dk1"/>
+                        </a:fillRef>
+                        <a:effectRef idx="0">
+                          <a:schemeClr val="dk1"/>
+                        </a:effectRef>
+                        <a:fontRef idx="minor">
+                          <a:schemeClr val="tx1"/>
+                        </a:fontRef>
+                      </wps:style>
+                      <wps:bodyPr/>
+                    </wps:wsp>
+                  </a:graphicData>
+                </a:graphic>
+                <wp14:sizeRelH relativeFrom="margin">
+                  <wp14:pctWidth>0</wp14:pctWidth>
+                </wp14:sizeRelH>
+                <wp14:sizeRelV relativeFrom="margin">
+                  <wp14:pctHeight>0</wp14:pctHeight>
+                </wp14:sizeRelV>
+              </wp:anchor>
+            </w:drawing>
+          </mc:Choice>
+          <mc:Fallback>
+            <w:pict>
+              <v:line w14:anchorId="636AFD4F" id="Straight Connector 18" o:spid="_x0000_s1026" style="position:absolute;flip:y;z-index:251686912;visibility:visible;mso-wrap-style:square;mso-width-percent:0;mso-height-percent:0;mso-wrap-distance-left:9pt;mso-wrap-distance-top:0;mso-wrap-distance-right:9pt;mso-wrap-distance-bottom:0;mso-position-horizontal:absolute;mso-position-horizontal-relative:text;mso-position-vertical:absolute;mso-position-vertical-relative:text;mso-width-percent:0;mso-height-percent:0;mso-width-relative:margin;mso-height-relative:margin" from="38.35pt,121.55pt" to="249.2pt,123.45pt" o:gfxdata="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" strokecolor="black [3200]" strokeweight=".5pt">
+                <v:stroke joinstyle="miter"/>
+              </v:line>
+            </w:pict>
+          </mc:Fallback>
+        </mc:AlternateContent>
+      </w:r>
+      <w:r>
+        <w:rPr>
+          <w:noProof/>
+          <w:lang w:eastAsia="en-AU"/>
+        </w:rPr>
+        <mc:AlternateContent>
+          <mc:Choice Requires="wps">
+            <w:drawing>
+              <wp:anchor distT="0" distB="0" distL="114300" distR="114300" simplePos="0" relativeHeight="251684864" behindDoc="0" locked="0" layoutInCell="1" allowOverlap="1" wp14:anchorId="319CB234" wp14:editId="75875F62">
+                <wp:simplePos x="0" y="0"/>
+                <wp:positionH relativeFrom="margin">
+                  <wp:posOffset>6040526</wp:posOffset>
+                </wp:positionH>
+                <wp:positionV relativeFrom="paragraph">
+                  <wp:posOffset>1264006</wp:posOffset>
+                </wp:positionV>
+                <wp:extent cx="348018" cy="0"/>
+                <wp:effectExtent l="0" t="0" r="0" b="0"/>
+                <wp:wrapNone/>
+                <wp:docPr id="17" name="Straight Connector 17"/>
+                <wp:cNvGraphicFramePr/>
+                <a:graphic xmlns:a="http://schemas.openxmlformats.org/drawingml/2006/main">
+                  <a:graphicData uri="http://schemas.microsoft.com/office/word/2010/wordprocessingShape">
+                    <wps:wsp>
+                      <wps:cNvCnPr/>
+                      <wps:spPr>
+                        <a:xfrm flipV="1">
+                          <a:off x="0" y="0"/>
+                          <a:ext cx="348018" cy="0"/>
+                        </a:xfrm>
+                        <a:prstGeom prst="line">
+                          <a:avLst/>
+                        </a:prstGeom>
+                      </wps:spPr>
+                      <wps:style>
+                        <a:lnRef idx="1">
+                          <a:schemeClr val="dk1"/>
+                        </a:lnRef>
+                        <a:fillRef idx="0">
+                          <a:schemeClr val="dk1"/>
+                        </a:fillRef>
+                        <a:effectRef idx="0">
+                          <a:schemeClr val="dk1"/>
+                        </a:effectRef>
+                        <a:fontRef idx="minor">
+                          <a:schemeClr val="tx1"/>
+                        </a:fontRef>
+                      </wps:style>
+                      <wps:bodyPr/>
+                    </wps:wsp>
+                  </a:graphicData>
+                </a:graphic>
+                <wp14:sizeRelH relativeFrom="margin">
+                  <wp14:pctWidth>0</wp14:pctWidth>
+                </wp14:sizeRelH>
+                <wp14:sizeRelV relativeFrom="margin">
+                  <wp14:pctHeight>0</wp14:pctHeight>
+                </wp14:sizeRelV>
+              </wp:anchor>
+            </w:drawing>
+          </mc:Choice>
+          <mc:Fallback>
+            <w:pict>
+              <v:line w14:anchorId="5B70AE72" id="Straight Connector 17" o:spid="_x0000_s1026" style="position:absolute;flip:y;z-index:251684864;visibility:visible;mso-wrap-style:square;mso-width-percent:0;mso-height-percent:0;mso-wrap-distance-left:9pt;mso-wrap-distance-top:0;mso-wrap-distance-right:9pt;mso-wrap-distance-bottom:0;mso-position-horizontal:absolute;mso-position-horizontal-relative:margin;mso-position-vertical:absolute;mso-position-vertical-relative:text;mso-width-percent:0;mso-height-percent:0;mso-width-relative:margin;mso-height-relative:margin" from="475.65pt,99.55pt" to="503.05pt,99.55pt" o:gfxdata="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" strokecolor="black [3200]" strokeweight=".5pt">
+                <v:stroke joinstyle="miter"/>
+                <w10:wrap anchorx="margin"/>
+              </v:line>
+            </w:pict>
+          </mc:Fallback>
+        </mc:AlternateContent>
+      </w:r>
+      <w:r>
+        <w:rPr>
+          <w:noProof/>
+          <w:lang w:eastAsia="en-AU"/>
+        </w:rPr>
+        <mc:AlternateContent>
+          <mc:Choice Requires="wps">
+            <w:drawing>
+              <wp:anchor distT="0" distB="0" distL="114300" distR="114300" simplePos="0" relativeHeight="251682816" behindDoc="0" locked="0" layoutInCell="1" allowOverlap="1" wp14:anchorId="68E16E21" wp14:editId="7CCAAD51">
+                <wp:simplePos x="0" y="0"/>
+                <wp:positionH relativeFrom="margin">
+                  <wp:posOffset>5470982</wp:posOffset>
+                </wp:positionH>
+                <wp:positionV relativeFrom="paragraph">
+                  <wp:posOffset>1268730</wp:posOffset>
+                </wp:positionV>
+                <wp:extent cx="348018" cy="0"/>
+                <wp:effectExtent l="0" t="0" r="0" b="0"/>
+                <wp:wrapNone/>
+                <wp:docPr id="16" name="Straight Connector 16"/>
+                <wp:cNvGraphicFramePr/>
+                <a:graphic xmlns:a="http://schemas.openxmlformats.org/drawingml/2006/main">
+                  <a:graphicData uri="http://schemas.microsoft.com/office/word/2010/wordprocessingShape">
+                    <wps:wsp>
+                      <wps:cNvCnPr/>
+                      <wps:spPr>
+                        <a:xfrm flipV="1">
+                          <a:off x="0" y="0"/>
+                          <a:ext cx="348018" cy="0"/>
+                        </a:xfrm>
+                        <a:prstGeom prst="line">
+                          <a:avLst/>
+                        </a:prstGeom>
+                      </wps:spPr>
+                      <wps:style>
+                        <a:lnRef idx="1">
+                          <a:schemeClr val="dk1"/>
+                        </a:lnRef>
+                        <a:fillRef idx="0">
+                          <a:schemeClr val="dk1"/>
+                        </a:fillRef>
+                        <a:effectRef idx="0">
+                          <a:schemeClr val="dk1"/>
+                        </a:effectRef>
+                        <a:fontRef idx="minor">
+                          <a:schemeClr val="tx1"/>
+                        </a:fontRef>
+                      </wps:style>
+                      <wps:bodyPr/>
+                    </wps:wsp>
+                  </a:graphicData>
+                </a:graphic>
+                <wp14:sizeRelH relativeFrom="margin">
+                  <wp14:pctWidth>0</wp14:pctWidth>
+                </wp14:sizeRelH>
+                <wp14:sizeRelV relativeFrom="margin">
+                  <wp14:pctHeight>0</wp14:pctHeight>
+                </wp14:sizeRelV>
+              </wp:anchor>
+            </w:drawing>
+          </mc:Choice>
+          <mc:Fallback>
+            <w:pict>
+              <v:line w14:anchorId="1C52FA8B" id="Straight Connector 16" o:spid="_x0000_s1026" style="position:absolute;flip:y;z-index:251682816;visibility:visible;mso-wrap-style:square;mso-width-percent:0;mso-height-percent:0;mso-wrap-distance-left:9pt;mso-wrap-distance-top:0;mso-wrap-distance-right:9pt;mso-wrap-distance-bottom:0;mso-position-horizontal:absolute;mso-position-horizontal-relative:margin;mso-position-vertical:absolute;mso-position-vertical-relative:text;mso-width-percent:0;mso-height-percent:0;mso-width-relative:margin;mso-height-relative:margin" from="430.8pt,99.9pt" to="458.2pt,99.9pt" o:gfxdata="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" strokecolor="black [3200]" strokeweight=".5pt">
+                <v:stroke joinstyle="miter"/>
+                <w10:wrap anchorx="margin"/>
+              </v:line>
+            </w:pict>
+          </mc:Fallback>
+        </mc:AlternateContent>
+      </w:r>
+      <w:r>
+        <w:rPr>
+          <w:noProof/>
+          <w:lang w:eastAsia="en-AU"/>
+        </w:rPr>
+        <mc:AlternateContent>
+          <mc:Choice Requires="wps">
+            <w:drawing>
+              <wp:anchor distT="0" distB="0" distL="114300" distR="114300" simplePos="0" relativeHeight="251680768" behindDoc="0" locked="0" layoutInCell="1" allowOverlap="1" wp14:anchorId="5452282E" wp14:editId="4C2C49CD">
+                <wp:simplePos x="0" y="0"/>
+                <wp:positionH relativeFrom="margin">
+                  <wp:posOffset>4151137</wp:posOffset>
+                </wp:positionH>
+                <wp:positionV relativeFrom="paragraph">
+                  <wp:posOffset>1261480</wp:posOffset>
+                </wp:positionV>
+                <wp:extent cx="484095" cy="4138"/>
+                <wp:effectExtent l="0" t="0" r="30480" b="34290"/>
+                <wp:wrapNone/>
+                <wp:docPr id="6" name="Straight Connector 6"/>
+                <wp:cNvGraphicFramePr/>
+                <a:graphic xmlns:a="http://schemas.openxmlformats.org/drawingml/2006/main">
+                  <a:graphicData uri="http://schemas.microsoft.com/office/word/2010/wordprocessingShape">
+                    <wps:wsp>
+                      <wps:cNvCnPr/>
+                      <wps:spPr>
+                        <a:xfrm flipV="1">
+                          <a:off x="0" y="0"/>
+                          <a:ext cx="484095" cy="4138"/>
+                        </a:xfrm>
+                        <a:prstGeom prst="line">
+                          <a:avLst/>
+                        </a:prstGeom>
+                      </wps:spPr>
+                      <wps:style>
+                        <a:lnRef idx="1">
+                          <a:schemeClr val="dk1"/>
+                        </a:lnRef>
+                        <a:fillRef idx="0">
+                          <a:schemeClr val="dk1"/>
+                        </a:fillRef>
+                        <a:effectRef idx="0">
+                          <a:schemeClr val="dk1"/>
+                        </a:effectRef>
+                        <a:fontRef idx="minor">
+                          <a:schemeClr val="tx1"/>
+                        </a:fontRef>
+                      </wps:style>
+                      <wps:bodyPr/>
+                    </wps:wsp>
+                  </a:graphicData>
+                </a:graphic>
+                <wp14:sizeRelH relativeFrom="margin">
+                  <wp14:pctWidth>0</wp14:pctWidth>
+                </wp14:sizeRelH>
+                <wp14:sizeRelV relativeFrom="margin">
+                  <wp14:pctHeight>0</wp14:pctHeight>
+                </wp14:sizeRelV>
+              </wp:anchor>
+            </w:drawing>
+          </mc:Choice>
+          <mc:Fallback>
+            <w:pict>
+              <v:line w14:anchorId="1361B0B5" id="Straight Connector 6" o:spid="_x0000_s1026" style="position:absolute;flip:y;z-index:251680768;visibility:visible;mso-wrap-style:square;mso-width-percent:0;mso-height-percent:0;mso-wrap-distance-left:9pt;mso-wrap-distance-top:0;mso-wrap-distance-right:9pt;mso-wrap-distance-bottom:0;mso-position-horizontal:absolute;mso-position-horizontal-relative:margin;mso-position-vertical:absolute;mso-position-vertical-relative:text;mso-width-percent:0;mso-height-percent:0;mso-width-relative:margin;mso-height-relative:margin" from="326.85pt,99.35pt" to="364.95pt,99.7pt" o:gfxdata="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" strokecolor="black [3200]" strokeweight=".5pt">
+                <v:stroke joinstyle="miter"/>
+                <w10:wrap anchorx="margin"/>
+              </v:line>
+            </w:pict>
+          </mc:Fallback>
+        </mc:AlternateContent>
+      </w:r>
+      <w:r>
+        <w:rPr>
+          <w:noProof/>
+          <w:lang w:eastAsia="en-AU"/>
+        </w:rPr>
+        <mc:AlternateContent>
+          <mc:Choice Requires="wps">
+            <w:drawing>
+              <wp:anchor distT="0" distB="0" distL="114300" distR="114300" simplePos="0" relativeHeight="251678720" behindDoc="0" locked="0" layoutInCell="1" allowOverlap="1" wp14:anchorId="1FE11639" wp14:editId="161AD828">
+                <wp:simplePos x="0" y="0"/>
+                <wp:positionH relativeFrom="margin">
+                  <wp:posOffset>3034432</wp:posOffset>
+                </wp:positionH>
+                <wp:positionV relativeFrom="paragraph">
+                  <wp:posOffset>1255355</wp:posOffset>
+                </wp:positionV>
+                <wp:extent cx="484095" cy="4138"/>
+                <wp:effectExtent l="0" t="0" r="30480" b="34290"/>
+                <wp:wrapNone/>
+                <wp:docPr id="5" name="Straight Connector 5"/>
+                <wp:cNvGraphicFramePr/>
+                <a:graphic xmlns:a="http://schemas.openxmlformats.org/drawingml/2006/main">
+                  <a:graphicData uri="http://schemas.microsoft.com/office/word/2010/wordprocessingShape">
+                    <wps:wsp>
+                      <wps:cNvCnPr/>
+                      <wps:spPr>
+                        <a:xfrm flipV="1">
+                          <a:off x="0" y="0"/>
+                          <a:ext cx="484095" cy="4138"/>
+                        </a:xfrm>
+                        <a:prstGeom prst="line">
+                          <a:avLst/>
+                        </a:prstGeom>
+                      </wps:spPr>
+                      <wps:style>
+                        <a:lnRef idx="1">
+                          <a:schemeClr val="dk1"/>
+                        </a:lnRef>
+                        <a:fillRef idx="0">
+                          <a:schemeClr val="dk1"/>
+                        </a:fillRef>
+                        <a:effectRef idx="0">
+                          <a:schemeClr val="dk1"/>
+                        </a:effectRef>
+                        <a:fontRef idx="minor">
+                          <a:schemeClr val="tx1"/>
+                        </a:fontRef>
+                      </wps:style>
+                      <wps:bodyPr/>
+                    </wps:wsp>
+                  </a:graphicData>
+                </a:graphic>
+                <wp14:sizeRelH relativeFrom="margin">
+                  <wp14:pctWidth>0</wp14:pctWidth>
+                </wp14:sizeRelH>
+                <wp14:sizeRelV relativeFrom="margin">
+                  <wp14:pctHeight>0</wp14:pctHeight>
+                </wp14:sizeRelV>
+              </wp:anchor>
+            </w:drawing>
+          </mc:Choice>
+          <mc:Fallback>
+            <w:pict>
+              <v:line w14:anchorId="24C8DBFA" id="Straight Connector 5" o:spid="_x0000_s1026" style="position:absolute;flip:y;z-index:251678720;visibility:visible;mso-wrap-style:square;mso-width-percent:0;mso-height-percent:0;mso-wrap-distance-left:9pt;mso-wrap-distance-top:0;mso-wrap-distance-right:9pt;mso-wrap-distance-bottom:0;mso-position-horizontal:absolute;mso-position-horizontal-relative:margin;mso-position-vertical:absolute;mso-position-vertical-relative:text;mso-width-percent:0;mso-height-percent:0;mso-width-relative:margin;mso-height-relative:margin" from="238.95pt,98.85pt" to="277.05pt,99.2pt" o:gfxdata="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" strokecolor="black [3200]" strokeweight=".5pt">
+                <v:stroke joinstyle="miter"/>
+                <w10:wrap anchorx="margin"/>
+              </v:line>
+            </w:pict>
+          </mc:Fallback>
+        </mc:AlternateContent>
+      </w:r>
+      <w:r>
+        <w:rPr>
+          <w:noProof/>
+          <w:lang w:eastAsia="en-AU"/>
+        </w:rPr>
+        <mc:AlternateContent>
+          <mc:Choice Requires="wps">
+            <w:drawing>
+              <wp:anchor distT="0" distB="0" distL="114300" distR="114300" simplePos="0" relativeHeight="251676672" behindDoc="0" locked="0" layoutInCell="1" allowOverlap="1" wp14:anchorId="0ABC3234" wp14:editId="4EAE8811">
+                <wp:simplePos x="0" y="0"/>
+                <wp:positionH relativeFrom="column">
+                  <wp:posOffset>1879600</wp:posOffset>
+                </wp:positionH>
+                <wp:positionV relativeFrom="paragraph">
+                  <wp:posOffset>952500</wp:posOffset>
+                </wp:positionV>
+                <wp:extent cx="895350" cy="6350"/>
+                <wp:effectExtent l="0" t="0" r="19050" b="31750"/>
+                <wp:wrapNone/>
+                <wp:docPr id="4" name="Straight Connector 4"/>
+                <wp:cNvGraphicFramePr/>
+                <a:graphic xmlns:a="http://schemas.openxmlformats.org/drawingml/2006/main">
+                  <a:graphicData uri="http://schemas.microsoft.com/office/word/2010/wordprocessingShape">
+                    <wps:wsp>
+                      <wps:cNvCnPr/>
+                      <wps:spPr>
+                        <a:xfrm flipV="1">
+                          <a:off x="0" y="0"/>
+                          <a:ext cx="895350" cy="6350"/>
+                        </a:xfrm>
+                        <a:prstGeom prst="line">
+                          <a:avLst/>
+                        </a:prstGeom>
+                      </wps:spPr>
+                      <wps:style>
+                        <a:lnRef idx="1">
+                          <a:schemeClr val="dk1"/>
+                        </a:lnRef>
+                        <a:fillRef idx="0">
+                          <a:schemeClr val="dk1"/>
+                        </a:fillRef>
+                        <a:effectRef idx="0">
+                          <a:schemeClr val="dk1"/>
+                        </a:effectRef>
+                        <a:fontRef idx="minor">
+                          <a:schemeClr val="tx1"/>
+                        </a:fontRef>
+                      </wps:style>
+                      <wps:bodyPr/>
+                    </wps:wsp>
+                  </a:graphicData>
+                </a:graphic>
+              </wp:anchor>
+            </w:drawing>
+          </mc:Choice>
+          <mc:Fallback>
+            <w:pict>
+              <v:line w14:anchorId="1B5B6468" id="Straight Connector 4" o:spid="_x0000_s1026" style="position:absolute;flip:y;z-index:251676672;visibility:visible;mso-wrap-style:square;mso-wrap-distance-left:9pt;mso-wrap-distance-top:0;mso-wrap-distance-right:9pt;mso-wrap-distance-bottom:0;mso-position-horizontal:absolute;mso-position-horizontal-relative:text;mso-position-vertical:absolute;mso-position-vertical-relative:text" from="148pt,75pt" to="218.5pt,75.5pt" o:gfxdata="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" strokecolor="black [3200]" strokeweight=".5pt">
+                <v:stroke joinstyle="miter"/>
+              </v:line>
+            </w:pict>
+          </mc:Fallback>
+        </mc:AlternateContent>
+      </w:r>
+      <w:r>
+        <w:rPr>
+          <w:noProof/>
+          <w:lang w:eastAsia="en-AU"/>
+        </w:rPr>
+        <mc:AlternateContent>
+          <mc:Choice Requires="wps">
+            <w:drawing>
+              <wp:anchor distT="45720" distB="45720" distL="114300" distR="114300" simplePos="0" relativeHeight="251666432" behindDoc="0" locked="0" layoutInCell="1" allowOverlap="1" wp14:anchorId="0AE451FA" wp14:editId="22A2A2A0">
+                <wp:simplePos x="0" y="0"/>
+                <wp:positionH relativeFrom="margin">
+                  <wp:align>left</wp:align>
+                </wp:positionH>
+                <wp:positionV relativeFrom="paragraph">
+                  <wp:posOffset>4188526</wp:posOffset>
+                </wp:positionV>
+                <wp:extent cx="6628764" cy="1553209"/>
+                <wp:effectExtent l="0" t="0" r="20320" b="28575"/>
+                <wp:wrapSquare wrapText="bothSides"/>
+                <wp:docPr id="8" name="Text Box 2"/>
+                <wp:cNvGraphicFramePr>
+                  <a:graphicFrameLocks xmlns:a="http://schemas.openxmlformats.org/drawingml/2006/main"/>
+                </wp:cNvGraphicFramePr>
+                <a:graphic xmlns:a="http://schemas.openxmlformats.org/drawingml/2006/main">
+                  <a:graphicData uri="http://schemas.microsoft.com/office/word/2010/wordprocessingShape">
+                    <wps:wsp>
+                      <wps:cNvSpPr txBox="1">
+                        <a:spLocks noChangeArrowheads="1"/>
+                      </wps:cNvSpPr>
+                      <wps:spPr bwMode="auto">
+                        <a:xfrm>
+                          <a:off x="0" y="0"/>
+                          <a:ext cx="6628764" cy="1553209"/>
+                        </a:xfrm>
+                        <a:prstGeom prst="rect">
+                          <a:avLst/>
+                        </a:prstGeom>
+                        <a:solidFill>
+                          <a:srgbClr val="FFFFFF"/>
+                        </a:solidFill>
+                        <a:ln w="9525">
+                          <a:solidFill>
+                            <a:srgbClr val="000000"/>
+                          </a:solidFill>
+                          <a:miter lim="800000"/>
+                          <a:headEnd/>
+                          <a:tailEnd/>
+                        </a:ln>
+                      </wps:spPr>
+                      <wps:txbx>
+                        <w:txbxContent>
+                          <w:p>
+                            <w:pPr>
+                              <w:rPr>
+                                <w:b/>
+                              </w:rPr>
+                            </w:pPr>
+                            <w:r>
+                              <w:rPr>
+                                <w:b/>
+                              </w:rPr>
+                              <w:t>Materials</w:t>
+                            </w:r>
+                            <w:r>
+                              <w:rPr>
+                                <w:b/>
+                              </w:rPr>
+                              <w:tab/>
+                            </w:r>
+                            <w:r>
+                              <w:rPr>
+                                <w:b/>
+                              </w:rPr>
+                              <w:tab/>
+                            </w:r>
+                            <w:r>
+                              <w:rPr>
+                                <w:b/>
+                              </w:rPr>
+                              <w:tab/>
+                            </w:r>
+                            <w:r>
+                              <w:rPr>
+                                <w:b/>
+                              </w:rPr>
+                              <w:tab/>
+                            </w:r>
+                            <w:r>
+                              <w:rPr>
+                                <w:b/>
+                              </w:rPr>
+                              <w:tab/>
+                            </w:r>
+                            <w:r>
+                              <w:rPr>
+                                <w:b/>
+                              </w:rPr>
+                              <w:tab/>
+                              <w:t>Strings</w:t>
+                            </w:r>
+                          </w:p>
+                          <w:p>
+                            <w:pPr>
+                              <w:ind w:left="2268" w:hanging="2268"/>
+                            </w:pPr>
+                            <w:r>
+                              <w:t xml:space="preserve">Inverter </w:t>
+                            </w:r>
+                            <w:fldSimple w:instr=" MERGEFIELD  INVERTER  \* MERGEFORMAT ">
+                              <w:r>
+                                <w:rPr>
+                                  <w:noProof/>
+                                </w:rPr>
+                                <w:t>«</w:t>
+                              </w:r>
+                              <w:r>
+                                <w:rPr>
+                                  <w:noProof/>
+                                  <w:sz w:val="24"/>
+                                  <w:szCs w:val="24"/>
+                                </w:rPr>
+                                <w:t>INVERTER</w:t>
+                              </w:r>
+                              <w:r>
+                                <w:rPr>
+                                  <w:noProof/>
+                                </w:rPr>
+                                <w:t>»</w:t>
+                              </w:r>
+                            </w:fldSimple>
+                            <w:r>
+                              <w:tab/>
+                            </w:r>
+                            <w:r>
+                              <w:tab/>
+                            </w:r>
+                            <w:r>
+                              <w:tab/>
+                            </w:r>
+                            <w:r>
+                              <w:tab/>
+                            </w:r>
+                            <w:r>
+                              <w:t>Installed</w:t>
+                            </w:r>
+                            <w:r>
+                              <w:tab/>
+                              <w:t>Array 1 String 1……</w:t>
+                            </w:r>
+                            <w:r>
+                              <w:t>…</w:t>
+                            </w:r>
+                            <w:r>
+                              <w:t>…   String 2</w:t>
+                            </w:r>
+                            <w:r>
+                              <w:t>………</w:t>
+                            </w:r>
+                            <w:r>
+                              <w:t>…</w:t>
+                            </w:r>
+                            <w:r>
+                              <w:t>.</w:t>
+                            </w:r>
+                          </w:p>
+                          <w:p>
+                            <w:r>
+                              <w:t>Panels</w:t>
+                            </w:r>
+                            <w:r>
+                              <w:t>#</w:t>
+                            </w:r>
+                            <w:r>
+                              <w:t xml:space="preserve"> </w:t>
+                            </w:r>
+                            <w:r>
+                              <w:t xml:space="preserve"> </w:t>
+                            </w:r>
+                            <w:r>
+                              <w:fldChar w:fldCharType="begin"/>
+                            </w:r>
+                            <w:r>
+                              <w:instrText xml:space="preserve"> MERGEFIELD  PANELNUMBER  \* MERGEFORMAT </w:instrText>
+                            </w:r>
+                            <w:r>
+                              <w:fldChar w:fldCharType="separate"/>
+                            </w:r>
+                            <w:r>
+                              <w:rPr>
+                                <w:noProof/>
+                              </w:rPr>
+                              <w:t>«</w:t>
+                            </w:r>
+                            <w:r>
+                              <w:rPr>
+                                <w:noProof/>
+                                <w:sz w:val="24"/>
+                                <w:szCs w:val="24"/>
+                              </w:rPr>
+                              <w:t>PANELNUMBER</w:t>
+                            </w:r>
+                            <w:r>
+                              <w:rPr>
+                                <w:noProof/>
+                              </w:rPr>
+                              <w:t>»</w:t>
+                            </w:r>
+                            <w:r>
+                              <w:rPr>
+                                <w:noProof/>
+                              </w:rPr>
+                              <w:fldChar w:fldCharType="end"/>
+                            </w:r>
+                            <w:r>
+                              <w:rPr>
+                                <w:noProof/>
+                              </w:rPr>
+                              <w:t xml:space="preserve"> </w:t>
+                            </w:r>
+                            <w:r>
+                              <w:rPr>
+                                <w:noProof/>
+                              </w:rPr>
+                              <w:tab/>
+                            </w:r>
+                            <w:r>
+                              <w:t>Type</w:t>
+                            </w:r>
+                            <w:r>
+                              <w:t xml:space="preserve"> </w:t>
+                            </w:r>
+                            <w:fldSimple w:instr=" MERGEFIELD  PANEL \f  \* MERGEFORMAT ">
+                              <w:r>
+                                <w:rPr>
+                                  <w:noProof/>
+                                </w:rPr>
+                                <w:t>«</w:t>
+                              </w:r>
+                              <w:r>
+                                <w:rPr>
+                                  <w:noProof/>
+                                  <w:sz w:val="24"/>
+                                  <w:szCs w:val="24"/>
+                                </w:rPr>
+                                <w:t>PANEL</w:t>
+                              </w:r>
+                              <w:r>
+                                <w:rPr>
+                                  <w:noProof/>
+                                </w:rPr>
+                                <w:t>»</w:t>
+                              </w:r>
+                            </w:fldSimple>
+                            <w:r>
+                              <w:rPr>
+                                <w:noProof/>
+                              </w:rPr>
+                              <w:tab/>
+                            </w:r>
+                            <w:r>
+                              <w:t>installed</w:t>
+                            </w:r>
+                            <w:r>
+                              <w:t xml:space="preserve">      </w:t>
+                            </w:r>
+                            <w:r>
+                              <w:tab/>
+                            </w:r>
+                            <w:r>
+                              <w:t>Array 2 String 3…………   String 4………….</w:t>
+                            </w:r>
+                          </w:p>
+                          <w:p>
+                            <w:r>
+                              <w:t xml:space="preserve">TILTS </w:t>
+                            </w:r>
+                            <w:r>
+                              <w:tab/>
+                              <w:t>SPLITS_______</w:t>
+                            </w:r>
+                          </w:p>
+                          <w:p>
+                            <w:proofErr w:type="gramStart"/>
+                            <w:r>
+                              <w:t>ROOF :</w:t>
+                            </w:r>
+                            <w:proofErr w:type="gramEnd"/>
+                            <w:r>
+                              <w:t xml:space="preserve"> TILE    METAL    C/Lock S     C/Lock L</w:t>
+                            </w:r>
+                            <w:r>
+                              <w:t xml:space="preserve"> </w:t>
+                            </w:r>
+                            <w:r>
+                              <w:tab/>
+                            </w:r>
+                            <w:r>
+                              <w:tab/>
+                            </w:r>
+                            <w:r>
+                              <w:tab/>
+                            </w:r>
+                            <w:r>
+                              <w:tab/>
+                            </w:r>
+                          </w:p>
+                        </w:txbxContent>
+                      </wps:txbx>
+                      <wps:bodyPr rot="0" vert="horz" wrap="square" lIns="91440" tIns="45720" rIns="91440" bIns="45720" anchor="t" anchorCtr="0">
+                        <a:noAutofit/>
+                      </wps:bodyPr>
+                    </wps:wsp>
+                  </a:graphicData>
+                </a:graphic>
+                <wp14:sizeRelH relativeFrom="margin">
+                  <wp14:pctWidth>0</wp14:pctWidth>
+                </wp14:sizeRelH>
+                <wp14:sizeRelV relativeFrom="margin">
+                  <wp14:pctHeight>0</wp14:pctHeight>
+                </wp14:sizeRelV>
+              </wp:anchor>
+            </w:drawing>
+          </mc:Choice>
+          <mc:Fallback>
+            <w:pict>
+              <v:shapetype w14:anchorId="0AE451FA" id="_x0000_t202" coordsize="21600,21600" o:spt="202" path="m,l,21600r21600,l21600,xe">
+                <v:stroke joinstyle="miter"/>
+                <v:path gradientshapeok="t" o:connecttype="rect"/>
+              </v:shapetype>
+              <v:shape id="Text Box 2" o:spid="_x0000_s1026" type="#_x0000_t202" style="position:absolute;margin-left:0;margin-top:329.8pt;width:521.95pt;height:122.3pt;z-index:251666432;visibility:visible;mso-wrap-style:square;mso-width-percent:0;mso-height-percent:0;mso-wrap-distance-left:9pt;mso-wrap-distance-top:3.6pt;mso-wrap-distance-right:9pt;mso-wrap-distance-bottom:3.6pt;mso-position-horizontal:left;mso-position-horizontal-relative:margin;mso-position-vertical:absolute;mso-position-vertical-relative:text;mso-width-percent:0;mso-height-percent:0;mso-width-relative:margin;mso-height-relative:margin;v-text-anchor:top" o:gfxdata="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">
+                <v:textbox>
+                  <w:txbxContent>
+                    <w:p>
+                      <w:pPr>
+                        <w:rPr>
+                          <w:b/>
+                        </w:rPr>
+                      </w:pPr>
+                      <w:r>
+                        <w:rPr>
+                          <w:b/>
+                        </w:rPr>
+                        <w:t>Materials</w:t>
+                      </w:r>
+                      <w:r>
+                        <w:rPr>
+                          <w:b/>
+                        </w:rPr>
+                        <w:tab/>
+                      </w:r>
+                      <w:r>
+                        <w:rPr>
+                          <w:b/>
+                        </w:rPr>
+                        <w:tab/>
+                      </w:r>
+                      <w:r>
+                        <w:rPr>
+                          <w:b/>
+                        </w:rPr>
+                        <w:tab/>
+                      </w:r>
+                      <w:r>
+                        <w:rPr>
+                          <w:b/>
+                        </w:rPr>
+                        <w:tab/>
+                      </w:r>
+                      <w:r>
+                        <w:rPr>
+                          <w:b/>
+                        </w:rPr>
+                        <w:tab/>
+                      </w:r>
+                      <w:r>
+                        <w:rPr>
+                          <w:b/>
+                        </w:rPr>
+                        <w:tab/>
+                        <w:t>Strings</w:t>
+                      </w:r>
+                    </w:p>
+                    <w:p>
+                      <w:pPr>
+                        <w:ind w:left="2268" w:hanging="2268"/>
+                      </w:pPr>
+                      <w:r>
+                        <w:t xml:space="preserve">Inverter </w:t>
+                      </w:r>
+                      <w:fldSimple w:instr=" MERGEFIELD  INVERTER  \* MERGEFORMAT ">
+                        <w:r>
+                          <w:rPr>
+                            <w:noProof/>
+                          </w:rPr>
+                          <w:t>«</w:t>
+                        </w:r>
+                        <w:r>
+                          <w:rPr>
+                            <w:noProof/>
+                            <w:sz w:val="24"/>
+                            <w:szCs w:val="24"/>
+                          </w:rPr>
+                          <w:t>INVERTER</w:t>
+                        </w:r>
+                        <w:r>
+                          <w:rPr>
+                            <w:noProof/>
+                          </w:rPr>
+                          <w:t>»</w:t>
+                        </w:r>
+                      </w:fldSimple>
+                      <w:r>
+                        <w:tab/>
+                      </w:r>
+                      <w:r>
+                        <w:tab/>
+                      </w:r>
+                      <w:r>
+                        <w:tab/>
+                      </w:r>
+                      <w:r>
+                        <w:tab/>
+                      </w:r>
+                      <w:r>
+                        <w:t>Installed</w:t>
+                      </w:r>
+                      <w:r>
+                        <w:tab/>
+                        <w:t>Array 1 String 1……</w:t>
+                      </w:r>
+                      <w:r>
+                        <w:t>…</w:t>
+                      </w:r>
+                      <w:r>
+                        <w:t>…   String 2</w:t>
+                      </w:r>
+                      <w:r>
+                        <w:t>………</w:t>
+                      </w:r>
+                      <w:r>
+                        <w:t>…</w:t>
+                      </w:r>
+                      <w:r>
+                        <w:t>.</w:t>
+                      </w:r>
+                    </w:p>
+                    <w:p>
+                      <w:r>
+                        <w:t>Panels</w:t>
+                      </w:r>
+                      <w:r>
+                        <w:t>#</w:t>
+                      </w:r>
+                      <w:r>
+                        <w:t xml:space="preserve"> </w:t>
+                      </w:r>
+                      <w:r>
+                        <w:t xml:space="preserve"> </w:t>
+                      </w:r>
+                      <w:r>
+                        <w:fldChar w:fldCharType="begin"/>
+                      </w:r>
+                      <w:r>
+                        <w:instrText xml:space="preserve"> MERGEFIELD  PANELNUMBER  \* MERGEFORMAT </w:instrText>
+                      </w:r>
+                      <w:r>
+                        <w:fldChar w:fldCharType="separate"/>
+                      </w:r>
+                      <w:r>
+                        <w:rPr>
+                          <w:noProof/>
+                        </w:rPr>
+                        <w:t>«</w:t>
+                      </w:r>
+                      <w:r>
+                        <w:rPr>
+                          <w:noProof/>
+                          <w:sz w:val="24"/>
+                          <w:szCs w:val="24"/>
+                        </w:rPr>
+                        <w:t>PANELNUMBER</w:t>
+                      </w:r>
+                      <w:r>
+                        <w:rPr>
+                          <w:noProof/>
+                        </w:rPr>
+                        <w:t>»</w:t>
+                      </w:r>
+                      <w:r>
+                        <w:rPr>
+                          <w:noProof/>
+                        </w:rPr>
+                        <w:fldChar w:fldCharType="end"/>
+                      </w:r>
+                      <w:r>
+                        <w:rPr>
+                          <w:noProof/>
+                        </w:rPr>
+                        <w:t xml:space="preserve"> </w:t>
+                      </w:r>
+                      <w:r>
+                        <w:rPr>
+                          <w:noProof/>
+                        </w:rPr>
+                        <w:tab/>
+                      </w:r>
+                      <w:r>
+                        <w:t>Type</w:t>
+                      </w:r>
+                      <w:r>
+                        <w:t xml:space="preserve"> </w:t>
+                      </w:r>
+                      <w:fldSimple w:instr=" MERGEFIELD  PANEL \f  \* MERGEFORMAT ">
+                        <w:r>
+                          <w:rPr>
+                            <w:noProof/>
+                          </w:rPr>
+                          <w:t>«</w:t>
+                        </w:r>
+                        <w:r>
+                          <w:rPr>
+                            <w:noProof/>
+                            <w:sz w:val="24"/>
+                            <w:szCs w:val="24"/>
+                          </w:rPr>
+                          <w:t>PANEL</w:t>
+                        </w:r>
+                        <w:r>
+                          <w:rPr>
+                            <w:noProof/>
+                          </w:rPr>
+                          <w:t>»</w:t>
+                        </w:r>
+                      </w:fldSimple>
+                      <w:r>
+                        <w:rPr>
+                          <w:noProof/>
+                        </w:rPr>
+                        <w:tab/>
+                      </w:r>
+                      <w:r>
+                        <w:t>installed</w:t>
+                      </w:r>
+                      <w:r>
+                        <w:t xml:space="preserve">      </w:t>
+                      </w:r>
+                      <w:r>
+                        <w:tab/>
+                      </w:r>
+                      <w:r>
+                        <w:t>Array 2 String 3…………   String 4………….</w:t>
+                      </w:r>
+                    </w:p>
+                    <w:p>
+                      <w:r>
+                        <w:t xml:space="preserve">TILTS </w:t>
+                      </w:r>
+                      <w:r>
+                        <w:tab/>
+                        <w:t>SPLITS_______</w:t>
+                      </w:r>
+                    </w:p>
+                    <w:p>
+                      <w:proofErr w:type="gramStart"/>
+                      <w:r>
+                        <w:t>ROOF :</w:t>
+                      </w:r>
+                      <w:proofErr w:type="gramEnd"/>
+                      <w:r>
+                        <w:t xml:space="preserve"> TILE    METAL    C/Lock S     C/Lock L</w:t>
+                      </w:r>
+                      <w:r>
+                        <w:t xml:space="preserve"> </w:t>
+                      </w:r>
+                      <w:r>
+                        <w:tab/>
+                      </w:r>
+                      <w:r>
+                        <w:tab/>
+                      </w:r>
+                      <w:r>
+                        <w:tab/>
+                      </w:r>
+                      <w:r>
+                        <w:tab/>
+                      </w:r>
+                    </w:p>
+                  </w:txbxContent>
+                </v:textbox>
+                <w10:wrap type="square" anchorx="margin"/>
+              </v:shape>
+            </w:pict>
+          </mc:Fallback>
+        </mc:AlternateContent>
+      </w:r>
+      <w:r>
+        <w:rPr>
+          <w:noProof/>
+          <w:lang w:eastAsia="en-AU"/>
+        </w:rPr>
+        <mc:AlternateContent>
+          <mc:Choice Requires="wps">
+            <w:drawing>
+              <wp:anchor distT="45720" distB="45720" distL="114300" distR="114300" simplePos="0" relativeHeight="251659264" behindDoc="0" locked="0" layoutInCell="1" allowOverlap="1" wp14:anchorId="0A1BE3F7" wp14:editId="3C2F1F46">
+                <wp:simplePos x="0" y="0"/>
+                <wp:positionH relativeFrom="margin">
+                  <wp:align>left</wp:align>
+                </wp:positionH>
+                <wp:positionV relativeFrom="paragraph">
+                  <wp:posOffset>438150</wp:posOffset>
+                </wp:positionV>
+                <wp:extent cx="6572250" cy="1520190"/>
+                <wp:effectExtent l="0" t="0" r="19050" b="22860"/>
+                <wp:wrapSquare wrapText="bothSides"/>
+                <wp:docPr id="217" name="Text Box 2"/>
+                <wp:cNvGraphicFramePr>
+                  <a:graphicFrameLocks xmlns:a="http://schemas.openxmlformats.org/drawingml/2006/main"/>
+                </wp:cNvGraphicFramePr>
+                <a:graphic xmlns:a="http://schemas.openxmlformats.org/drawingml/2006/main">
+                  <a:graphicData uri="http://schemas.microsoft.com/office/word/2010/wordprocessingShape">
+                    <wps:wsp>
+                      <wps:cNvSpPr txBox="1">
+                        <a:spLocks noChangeArrowheads="1"/>
+                      </wps:cNvSpPr>
+                      <wps:spPr bwMode="auto">
+                        <a:xfrm>
+                          <a:off x="0" y="0"/>
+                          <a:ext cx="6572250" cy="1520456"/>
+                        </a:xfrm>
+                        <a:prstGeom prst="rect">
+                          <a:avLst/>
+                        </a:prstGeom>
+                        <a:solidFill>
+                          <a:srgbClr val="FFFFFF"/>
+                        </a:solidFill>
+                        <a:ln w="9525">
+                          <a:solidFill>
+                            <a:srgbClr val="000000"/>
+                          </a:solidFill>
+                          <a:miter lim="800000"/>
+                          <a:headEnd/>
+                          <a:tailEnd/>
+                        </a:ln>
+                      </wps:spPr>
+                      <wps:txbx>
+                        <w:txbxContent>
+                          <w:p/>
+                          <w:p>
+                            <w:r>
+                              <w:t>DATE</w:t>
+                            </w:r>
+                            <w:r>
+                              <w:t>__________</w:t>
+                            </w:r>
+                            <w:proofErr w:type="gramStart"/>
+                            <w:r>
+                              <w:t xml:space="preserve">_  </w:t>
+                            </w:r>
+                            <w:r>
+                              <w:t>COMPANY</w:t>
+                            </w:r>
+                            <w:proofErr w:type="gramEnd"/>
+                            <w:r>
+                              <w:t xml:space="preserve"> </w:t>
+                            </w:r>
+                            <w:r>
+                              <w:t xml:space="preserve"> </w:t>
+                            </w:r>
+                            <w:r>
+                              <w:fldChar w:fldCharType="begin"/>
+                            </w:r>
+                            <w:r>
+                              <w:instrText xml:space="preserve"> MERGEFIELD  COMPANY  \* MERGEFORMAT </w:instrText>
+                            </w:r>
+                            <w:r>
+                              <w:fldChar w:fldCharType="separate"/>
+                            </w:r>
+                            <w:r>
+                              <w:rPr>
+                                <w:noProof/>
+                              </w:rPr>
+                              <w:t>«</w:t>
+                            </w:r>
+                            <w:r>
+                              <w:rPr>
+                                <w:noProof/>
+                                <w:sz w:val="24"/>
+                                <w:szCs w:val="24"/>
+                              </w:rPr>
+                              <w:t>COMPANY</w:t>
+                            </w:r>
+                            <w:r>
+                              <w:rPr>
+                                <w:noProof/>
+                              </w:rPr>
+                              <w:t>»</w:t>
+                            </w:r>
+                            <w:r>
+                              <w:rPr>
+                                <w:noProof/>
+                              </w:rPr>
+                              <w:fldChar w:fldCharType="end"/>
+                            </w:r>
+                            <w:r>
+                              <w:t xml:space="preserve"> </w:t>
+                            </w:r>
+                            <w:r>
+                              <w:t xml:space="preserve">     </w:t>
+                            </w:r>
+                            <w:r>
+                              <w:t xml:space="preserve">  </w:t>
+                            </w:r>
+                            <w:r>
+                              <w:t>JOB#</w:t>
+                            </w:r>
+                            <w:r>
+                              <w:t xml:space="preserve"> ___________ </w:t>
+                            </w:r>
+                            <w:r>
+                              <w:t>JOB DATE</w:t>
+                            </w:r>
+                            <w:r>
+                              <w:t xml:space="preserve"> :___________</w:t>
+                            </w:r>
+                          </w:p>
+                          <w:p>
+                            <w:r>
+                              <w:t xml:space="preserve">PO # </w:t>
+                            </w:r>
+                            <w:r>
+                              <w:t>__________</w:t>
+                            </w:r>
+                            <w:r>
+                              <w:t xml:space="preserve"> </w:t>
+                            </w:r>
+                            <w:r>
+                              <w:t xml:space="preserve"> </w:t>
+                            </w:r>
+                            <w:r>
+                              <w:t>CRN</w:t>
+                            </w:r>
+                            <w:r>
+                              <w:t>#</w:t>
+                            </w:r>
+                            <w:r>
+                              <w:t xml:space="preserve"> __________</w:t>
+                            </w:r>
+                            <w:r>
+                              <w:t>_</w:t>
+                            </w:r>
+                            <w:r>
+                              <w:t xml:space="preserve"> </w:t>
+                            </w:r>
+                            <w:r>
+                              <w:t>ACT/ Block</w:t>
+                            </w:r>
+                            <w:r>
+                              <w:t xml:space="preserve"> : </w:t>
+                            </w:r>
+                            <w:fldSimple w:instr=" MERGEFIELD  BLOCK  \* MERGEFORMAT ">
+                              <w:r>
+                                <w:rPr>
+                                  <w:noProof/>
+                                </w:rPr>
+                                <w:t>«</w:t>
+                              </w:r>
+                              <w:r>
+                                <w:rPr>
+                                  <w:noProof/>
+                                  <w:sz w:val="24"/>
+                                  <w:szCs w:val="24"/>
+                                </w:rPr>
+                                <w:t>BLOCK</w:t>
+                              </w:r>
+                              <w:r>
+                                <w:rPr>
+                                  <w:noProof/>
+                                </w:rPr>
+                                <w:t>»</w:t>
+                              </w:r>
+                            </w:fldSimple>
+                            <w:r>
+                              <w:t xml:space="preserve"> </w:t>
+                            </w:r>
+                            <w:r>
+                              <w:t xml:space="preserve"> Section</w:t>
+                            </w:r>
+                            <w:r>
+                              <w:t xml:space="preserve"> </w:t>
+                            </w:r>
+                            <w:fldSimple w:instr=" MERGEFIELD  SECTION  \* MERGEFORMAT ">
+                              <w:r>
+                                <w:rPr>
+                                  <w:noProof/>
+                                </w:rPr>
+                                <w:t>«</w:t>
+                              </w:r>
+                              <w:r>
+                                <w:rPr>
+                                  <w:sz w:val="24"/>
+                                  <w:szCs w:val="24"/>
+                                </w:rPr>
+                                <w:t>SECTION</w:t>
+                              </w:r>
+                              <w:r>
+                                <w:rPr>
+                                  <w:noProof/>
+                                </w:rPr>
+                                <w:t>»</w:t>
+                              </w:r>
+                            </w:fldSimple>
+                            <w:r>
+                              <w:t xml:space="preserve">   </w:t>
+                            </w:r>
+                            <w:r>
+                              <w:t>NSW / Lot</w:t>
+                            </w:r>
+                            <w:r>
+                              <w:t xml:space="preserve"> </w:t>
+                            </w:r>
+                            <w:fldSimple w:instr=" MERGEFIELD  LOT  \* MERGEFORMAT ">
+                              <w:r>
+                                <w:rPr>
+                                  <w:noProof/>
+                                </w:rPr>
+                                <w:t>«</w:t>
+                              </w:r>
+                              <w:r>
+                                <w:rPr>
+                                  <w:noProof/>
+                                  <w:sz w:val="24"/>
+                                  <w:szCs w:val="24"/>
+                                </w:rPr>
+                                <w:t>LO</w:t>
+                              </w:r>
+                              <w:bookmarkStart w:id="0" w:name="_GoBack"/>
+                              <w:bookmarkEnd w:id="0"/>
+                              <w:r>
+                                <w:rPr>
+                                  <w:noProof/>
+                                  <w:sz w:val="24"/>
+                                  <w:szCs w:val="24"/>
+                                </w:rPr>
+                                <w:t>T</w:t>
+                              </w:r>
+                              <w:r>
+                                <w:rPr>
+                                  <w:noProof/>
+                                </w:rPr>
+                                <w:t>»</w:t>
+                              </w:r>
+                            </w:fldSimple>
+                            <w:r>
+                              <w:t xml:space="preserve"> </w:t>
+                            </w:r>
+                            <w:r>
+                              <w:t>DP</w:t>
+                            </w:r>
+                            <w:r>
+                              <w:t xml:space="preserve"> </w:t>
+                            </w:r>
+                            <w:fldSimple w:instr=" MERGEFIELD  DP  \* MERGEFORMAT ">
+                              <w:r>
+                                <w:rPr>
+                                  <w:noProof/>
+                                </w:rPr>
+                                <w:t>«</w:t>
+                              </w:r>
+                              <w:r>
+                                <w:rPr>
+                                  <w:noProof/>
+                                  <w:sz w:val="24"/>
+                                  <w:szCs w:val="24"/>
+                                </w:rPr>
+                                <w:t>DP»</w:t>
+                              </w:r>
+                            </w:fldSimple>
+                          </w:p>
+                          <w:p>
+                            <w:r>
+                              <w:t>NAME</w:t>
+                            </w:r>
+                            <w:r>
+                              <w:t xml:space="preserve"> </w:t>
+                            </w:r>
+                            <w:r>
+                              <w:fldChar w:fldCharType="begin"/>
+                            </w:r>
+                            <w:r>
+                              <w:instrText xml:space="preserve"> MERGEFIELD  NAME \f NAME  \* MERGEFORMAT </w:instrText>
+                            </w:r>
+                            <w:r>
+                              <w:fldChar w:fldCharType="separate"/>
+                            </w:r>
+                            <w:r>
+                              <w:rPr>
+                                <w:noProof/>
+                              </w:rPr>
+                              <w:t>«NAME»NAME</w:t>
+                            </w:r>
+                            <w:r>
+                              <w:rPr>
+                                <w:noProof/>
+                              </w:rPr>
+                              <w:fldChar w:fldCharType="end"/>
+                            </w:r>
+                            <w:r>
+                              <w:t xml:space="preserve"> </w:t>
+                            </w:r>
+                            <w:r>
+                              <w:tab/>
+                            </w:r>
+                            <w:r>
+                              <w:tab/>
+                            </w:r>
+                            <w:r>
+                              <w:tab/>
+                            </w:r>
+                            <w:r>
+                              <w:tab/>
+                            </w:r>
+                            <w:r>
+                              <w:tab/>
+                            </w:r>
+                            <w:r>
+                              <w:t>PHONE</w:t>
+                            </w:r>
+                            <w:r>
+                              <w:tab/>
+                            </w:r>
+                            <w:fldSimple w:instr=" MERGEFIELD  PHONE  \* MERGEFORMAT ">
+                              <w:r>
+                                <w:rPr>
+                                  <w:noProof/>
+                                </w:rPr>
+                                <w:t>«PHONE»</w:t>
+                              </w:r>
+                            </w:fldSimple>
+                            <w:r>
+                              <w:tab/>
+                            </w:r>
+                            <w:r>
+                              <w:tab/>
+                              <w:t>EMAIL</w:t>
+                            </w:r>
+                            <w:r>
+                              <w:tab/>
+                            </w:r>
+                            <w:fldSimple w:instr=" MERGEFIELD  EMAIL  \* MERGEFORMAT ">
+                              <w:r>
+                                <w:rPr>
+                                  <w:noProof/>
+                                </w:rPr>
+                                <w:t>«EMAIL»</w:t>
+                              </w:r>
+                            </w:fldSimple>
+                          </w:p>
+                          <w:p>
+                            <w:pPr>
+                              <w:rPr>
+                                <w:sz w:val="24"/>
+                                <w:szCs w:val="24"/>
+                              </w:rPr>
+                            </w:pPr>
+                            <w:r>
+                              <w:t>ADDRESS</w:t>
+                            </w:r>
+                            <w:r>
+                              <w:t xml:space="preserve"> </w:t>
+                            </w:r>
+                            <w:r>
+                              <w:rPr>
+                                <w:sz w:val="24"/>
+                                <w:szCs w:val="24"/>
+                              </w:rPr>
+                              <w:fldChar w:fldCharType="begin"/>
+                            </w:r>
+                            <w:r>
+                              <w:rPr>
+                                <w:sz w:val="24"/>
+                                <w:szCs w:val="24"/>
+                              </w:rPr>
+                              <w:instrText xml:space="preserve"> MERGEFIELD  UNIT  \* MERGEFORMAT </w:instrText>
+                            </w:r>
+                            <w:r>
+                              <w:rPr>
+                                <w:sz w:val="24"/>
+                                <w:szCs w:val="24"/>
+                              </w:rPr>
+                              <w:fldChar w:fldCharType="separate"/>
+                            </w:r>
+                            <w:r>
+                              <w:rPr>
+                                <w:noProof/>
+                                <w:sz w:val="24"/>
+                                <w:szCs w:val="24"/>
+                              </w:rPr>
+                              <w:t>«UNIT»</w:t>
+                            </w:r>
+                            <w:r>
+                              <w:rPr>
+                                <w:noProof/>
+                                <w:sz w:val="24"/>
+                                <w:szCs w:val="24"/>
+                              </w:rPr>
+                              <w:fldChar w:fldCharType="end"/>
+                            </w:r>
+                            <w:r>
+                              <w:rPr>
+                                <w:sz w:val="24"/>
+                                <w:szCs w:val="24"/>
+                              </w:rPr>
+                              <w:t xml:space="preserve"> </w:t>
+                            </w:r>
+                            <w:r>
+                              <w:rPr>
+                                <w:sz w:val="24"/>
+                                <w:szCs w:val="24"/>
+                              </w:rPr>
+                              <w:t xml:space="preserve"> </w:t>
+                            </w:r>
+                            <w:r>
+                              <w:rPr>
+                                <w:sz w:val="24"/>
+                                <w:szCs w:val="24"/>
+                              </w:rPr>
+                              <w:fldChar w:fldCharType="begin"/>
+                            </w:r>
+                            <w:r>
+                              <w:rPr>
+                                <w:sz w:val="24"/>
+                                <w:szCs w:val="24"/>
+                              </w:rPr>
+                              <w:instrText xml:space="preserve"> MERGEFIELD  STREETNUMBER  \* MERGEFORMAT </w:instrText>
+                            </w:r>
+                            <w:r>
+                              <w:rPr>
+                                <w:sz w:val="24"/>
+                                <w:szCs w:val="24"/>
+                              </w:rPr>
+                              <w:fldChar w:fldCharType="separate"/>
+                            </w:r>
+                            <w:r>
+                              <w:rPr>
+                                <w:noProof/>
+                                <w:sz w:val="24"/>
+                                <w:szCs w:val="24"/>
+                              </w:rPr>
+                              <w:t>«STREETNUMBER»</w:t>
+                            </w:r>
+                            <w:r>
+                              <w:rPr>
+                                <w:noProof/>
+                                <w:sz w:val="24"/>
+                                <w:szCs w:val="24"/>
+                              </w:rPr>
+                              <w:fldChar w:fldCharType="end"/>
+                            </w:r>
+                            <w:r>
+                              <w:rPr>
+                                <w:sz w:val="24"/>
+                                <w:szCs w:val="24"/>
+                              </w:rPr>
+                              <w:t xml:space="preserve"> </w:t>
+                            </w:r>
+                            <w:r>
+                              <w:rPr>
+                                <w:sz w:val="24"/>
+                                <w:szCs w:val="24"/>
+                              </w:rPr>
+                              <w:t xml:space="preserve"> </w:t>
+                            </w:r>
+                            <w:r>
+                              <w:rPr>
+                                <w:sz w:val="24"/>
+                                <w:szCs w:val="24"/>
+                              </w:rPr>
+                              <w:fldChar w:fldCharType="begin"/>
+                            </w:r>
+                            <w:r>
+                              <w:rPr>
+                                <w:sz w:val="24"/>
+                                <w:szCs w:val="24"/>
+                              </w:rPr>
+                              <w:instrText xml:space="preserve"> MERGEFIELD  STREETNAME  \* MERGEFORMAT </w:instrText>
+                            </w:r>
+                            <w:r>
+                              <w:rPr>
+                                <w:sz w:val="24"/>
+                                <w:szCs w:val="24"/>
+                              </w:rPr>
+                              <w:fldChar w:fldCharType="separate"/>
+                            </w:r>
+                            <w:r>
+                              <w:rPr>
+                                <w:noProof/>
+                                <w:sz w:val="24"/>
+                                <w:szCs w:val="24"/>
+                              </w:rPr>
+                              <w:t>«STREETNAME»</w:t>
+                            </w:r>
+                            <w:r>
+                              <w:rPr>
+                                <w:noProof/>
+                                <w:sz w:val="24"/>
+                                <w:szCs w:val="24"/>
+                              </w:rPr>
+                              <w:fldChar w:fldCharType="end"/>
+                            </w:r>
+                            <w:r>
+                              <w:rPr>
+                                <w:sz w:val="24"/>
+                                <w:szCs w:val="24"/>
+                              </w:rPr>
+                              <w:t xml:space="preserve">, </w:t>
+                            </w:r>
+                            <w:r>
+                              <w:rPr>
+                                <w:sz w:val="24"/>
+                                <w:szCs w:val="24"/>
+                              </w:rPr>
+                              <w:tab/>
+                            </w:r>
+                            <w:r>
+                              <w:rPr>
+                                <w:sz w:val="24"/>
+                                <w:szCs w:val="24"/>
+                              </w:rPr>
+                              <w:fldChar w:fldCharType="begin"/>
+                            </w:r>
+                            <w:r>
+                              <w:rPr>
+                                <w:sz w:val="24"/>
+                                <w:szCs w:val="24"/>
+                              </w:rPr>
+                              <w:instrText xml:space="preserve"> MERGEFIELD  SUBURB  \* MERGEFORMAT </w:instrText>
+                            </w:r>
+                            <w:r>
+                              <w:rPr>
+                                <w:sz w:val="24"/>
+                                <w:szCs w:val="24"/>
+                              </w:rPr>
+                              <w:fldChar w:fldCharType="separate"/>
+                            </w:r>
+                            <w:r>
+                              <w:rPr>
+                                <w:noProof/>
+                                <w:sz w:val="24"/>
+                                <w:szCs w:val="24"/>
+                              </w:rPr>
+                              <w:t>«SUBURB»</w:t>
+                            </w:r>
+                            <w:r>
+                              <w:rPr>
+                                <w:noProof/>
+                                <w:sz w:val="24"/>
+                                <w:szCs w:val="24"/>
+                              </w:rPr>
+                              <w:fldChar w:fldCharType="end"/>
+                            </w:r>
+                            <w:r>
+                              <w:rPr>
+                                <w:sz w:val="24"/>
+                                <w:szCs w:val="24"/>
+                              </w:rPr>
+                              <w:t xml:space="preserve">  </w:t>
+                            </w:r>
+                            <w:r>
+                              <w:rPr>
+                                <w:sz w:val="24"/>
+                                <w:szCs w:val="24"/>
+                              </w:rPr>
+                              <w:fldChar w:fldCharType="begin"/>
+                            </w:r>
+                            <w:r>
+                              <w:rPr>
+                                <w:sz w:val="24"/>
+                                <w:szCs w:val="24"/>
+                              </w:rPr>
+                              <w:instrText xml:space="preserve"> MERGEFIELD  STATE  \* MERGEFORMAT </w:instrText>
+                            </w:r>
+                            <w:r>
+                              <w:rPr>
+                                <w:sz w:val="24"/>
+                                <w:szCs w:val="24"/>
+                              </w:rPr>
+                              <w:fldChar w:fldCharType="separate"/>
+                            </w:r>
+                            <w:r>
+                              <w:rPr>
+                                <w:noProof/>
+                                <w:sz w:val="24"/>
+                                <w:szCs w:val="24"/>
+                              </w:rPr>
+                              <w:t>«STATE»</w:t>
+                            </w:r>
+                            <w:r>
+                              <w:rPr>
+                                <w:noProof/>
+                                <w:sz w:val="24"/>
+                                <w:szCs w:val="24"/>
+                              </w:rPr>
+                              <w:fldChar w:fldCharType="end"/>
+                            </w:r>
+                            <w:r>
+                              <w:rPr>
+                                <w:noProof/>
+                                <w:sz w:val="24"/>
+                                <w:szCs w:val="24"/>
+                              </w:rPr>
+                              <w:t xml:space="preserve"> </w:t>
+                            </w:r>
+                            <w:r>
+                              <w:rPr>
+                                <w:noProof/>
+                                <w:sz w:val="24"/>
+                                <w:szCs w:val="24"/>
+                              </w:rPr>
+                              <w:fldChar w:fldCharType="begin"/>
+                            </w:r>
+                            <w:r>
+                              <w:rPr>
+                                <w:noProof/>
+                                <w:sz w:val="24"/>
+                                <w:szCs w:val="24"/>
+                              </w:rPr>
+                              <w:instrText xml:space="preserve"> MERGEFIELD  POSTCODE  \* MERGEFORMAT </w:instrText>
+                            </w:r>
+                            <w:r>
+                              <w:rPr>
+                                <w:noProof/>
+                                <w:sz w:val="24"/>
+                                <w:szCs w:val="24"/>
+                              </w:rPr>
+                              <w:fldChar w:fldCharType="separate"/>
+                            </w:r>
+                            <w:r>
+                              <w:rPr>
+                                <w:noProof/>
+                                <w:sz w:val="24"/>
+                                <w:szCs w:val="24"/>
+                              </w:rPr>
+                              <w:t>«POSTCODE»</w:t>
+                            </w:r>
+                            <w:r>
+                              <w:rPr>
+                                <w:noProof/>
+                                <w:sz w:val="24"/>
+                                <w:szCs w:val="24"/>
+                              </w:rPr>
+                              <w:fldChar w:fldCharType="end"/>
+                            </w:r>
+                          </w:p>
+                          <w:p/>
+                        </w:txbxContent>
+                      </wps:txbx>
+                      <wps:bodyPr rot="0" vert="horz" wrap="square" lIns="91440" tIns="45720" rIns="91440" bIns="45720" anchor="t" anchorCtr="0">
+                        <a:noAutofit/>
+                      </wps:bodyPr>
+                    </wps:wsp>
+                  </a:graphicData>
+                </a:graphic>
+                <wp14:sizeRelH relativeFrom="margin">
+                  <wp14:pctWidth>0</wp14:pctWidth>
+                </wp14:sizeRelH>
+                <wp14:sizeRelV relativeFrom="margin">
+                  <wp14:pctHeight>0</wp14:pctHeight>
+                </wp14:sizeRelV>
+              </wp:anchor>
+            </w:drawing>
+          </mc:Choice>
+          <mc:Fallback>
+            <w:pict>
+              <v:shape w14:anchorId="0A1BE3F7" id="_x0000_s1027" type="#_x0000_t202" style="position:absolute;margin-left:0;margin-top:34.5pt;width:517.5pt;height:119.7pt;z-index:251659264;visibility:visible;mso-wrap-style:square;mso-width-percent:0;mso-height-percent:0;mso-wrap-distance-left:9pt;mso-wrap-distance-top:3.6pt;mso-wrap-distance-right:9pt;mso-wrap-distance-bottom:3.6pt;mso-position-horizontal:left;mso-position-horizontal-relative:margin;mso-position-vertical:absolute;mso-position-vertical-relative:text;mso-width-percent:0;mso-height-percent:0;mso-width-relative:margin;mso-height-relative:margin;v-text-anchor:top" o:gfxdata="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">
+                <v:textbox>
+                  <w:txbxContent>
+                    <w:p/>
+                    <w:p>
+                      <w:r>
+                        <w:t>DATE</w:t>
+                      </w:r>
+                      <w:r>
+                        <w:t>__________</w:t>
+                      </w:r>
+                      <w:proofErr w:type="gramStart"/>
+                      <w:r>
+                        <w:t xml:space="preserve">_  </w:t>
+                      </w:r>
+                      <w:r>
+                        <w:t>COMPANY</w:t>
+                      </w:r>
+                      <w:proofErr w:type="gramEnd"/>
+                      <w:r>
+                        <w:t xml:space="preserve"> </w:t>
+                      </w:r>
+                      <w:r>
+                        <w:t xml:space="preserve"> </w:t>
+                      </w:r>
+                      <w:r>
+                        <w:fldChar w:fldCharType="begin"/>
+                      </w:r>
+                      <w:r>
+                        <w:instrText xml:space="preserve"> MERGEFIELD  COMPANY  \* MERGEFORMAT </w:instrText>
+                      </w:r>
+                      <w:r>
+                        <w:fldChar w:fldCharType="separate"/>
+                      </w:r>
+                      <w:r>
+                        <w:rPr>
+                          <w:noProof/>
+                        </w:rPr>
+                        <w:t>«</w:t>
+                      </w:r>
+                      <w:r>
+                        <w:rPr>
+                          <w:noProof/>
+                          <w:sz w:val="24"/>
+                          <w:szCs w:val="24"/>
+                        </w:rPr>
+                        <w:t>COMPANY</w:t>
+                      </w:r>
+                      <w:r>
+                        <w:rPr>
+                          <w:noProof/>
+                        </w:rPr>
+                        <w:t>»</w:t>
+                      </w:r>
+                      <w:r>
+                        <w:rPr>
+                          <w:noProof/>
+                        </w:rPr>
+                        <w:fldChar w:fldCharType="end"/>
+                      </w:r>
+                      <w:r>
+                        <w:t xml:space="preserve"> </w:t>
+                      </w:r>
+                      <w:r>
+                        <w:t xml:space="preserve">     </w:t>
+                      </w:r>
+                      <w:r>
+                        <w:t xml:space="preserve">  </w:t>
+                      </w:r>
+                      <w:r>
+                        <w:t>JOB#</w:t>
+                      </w:r>
+                      <w:r>
+                        <w:t xml:space="preserve"> ___________ </w:t>
+                      </w:r>
+                      <w:r>
+                        <w:t>JOB DATE</w:t>
+                      </w:r>
+                      <w:r>
+                        <w:t xml:space="preserve"> :___________</w:t>
+                      </w:r>
+                    </w:p>
+                    <w:p>
+                      <w:r>
+                        <w:t xml:space="preserve">PO # </w:t>
+                      </w:r>
+                      <w:r>
+                        <w:t>__________</w:t>
+                      </w:r>
+                      <w:r>
+                        <w:t xml:space="preserve"> </w:t>
+                      </w:r>
+                      <w:r>
+                        <w:t xml:space="preserve"> </w:t>
+                      </w:r>
+                      <w:r>
+                        <w:t>CRN</w:t>
+                      </w:r>
+                      <w:r>
+                        <w:t>#</w:t>
+                      </w:r>
+                      <w:r>
+                        <w:t xml:space="preserve"> __________</w:t>
+                      </w:r>
+                      <w:r>
+                        <w:t>_</w:t>
+                      </w:r>
+                      <w:r>
+                        <w:t xml:space="preserve"> </w:t>
+                      </w:r>
+                      <w:r>
+                        <w:t>ACT/ Block</w:t>
+                      </w:r>
+                      <w:r>
+                        <w:t xml:space="preserve"> : </w:t>
+                      </w:r>
+                      <w:fldSimple w:instr=" MERGEFIELD  BLOCK  \* MERGEFORMAT ">
+                        <w:r>
+                          <w:rPr>
+                            <w:noProof/>
+                          </w:rPr>
+                          <w:t>«</w:t>
+                        </w:r>
+                        <w:r>
+                          <w:rPr>
+                            <w:noProof/>
+                            <w:sz w:val="24"/>
+                            <w:szCs w:val="24"/>
+                          </w:rPr>
+                          <w:t>BLOCK</w:t>
+                        </w:r>
+                        <w:r>
+                          <w:rPr>
+                            <w:noProof/>
+                          </w:rPr>
+                          <w:t>»</w:t>
+                        </w:r>
+                      </w:fldSimple>
+                      <w:r>
+                        <w:t xml:space="preserve"> </w:t>
+                      </w:r>
+                      <w:r>
+                        <w:t xml:space="preserve"> Section</w:t>
+                      </w:r>
+                      <w:r>
+                        <w:t xml:space="preserve"> </w:t>
+                      </w:r>
+                      <w:fldSimple w:instr=" MERGEFIELD  SECTION  \* MERGEFORMAT ">
+                        <w:r>
+                          <w:rPr>
+                            <w:noProof/>
+                          </w:rPr>
+                          <w:t>«</w:t>
+                        </w:r>
+                        <w:r>
+                          <w:rPr>
+                            <w:sz w:val="24"/>
+                            <w:szCs w:val="24"/>
+                          </w:rPr>
+                          <w:t>SECTION</w:t>
+                        </w:r>
+                        <w:r>
+                          <w:rPr>
+                            <w:noProof/>
+                          </w:rPr>
+                          <w:t>»</w:t>
+                        </w:r>
+                      </w:fldSimple>
+                      <w:r>
+                        <w:t xml:space="preserve">   </w:t>
+                      </w:r>
+                      <w:r>
+                        <w:t>NSW / Lot</w:t>
+                      </w:r>
+                      <w:r>
+                        <w:t xml:space="preserve"> </w:t>
+                      </w:r>
+                      <w:fldSimple w:instr=" MERGEFIELD  LOT  \* MERGEFORMAT ">
+                        <w:r>
+                          <w:rPr>
+                            <w:noProof/>
+                          </w:rPr>
+                          <w:t>«</w:t>
+                        </w:r>
+                        <w:r>
+                          <w:rPr>
+                            <w:noProof/>
+                            <w:sz w:val="24"/>
+                            <w:szCs w:val="24"/>
+                          </w:rPr>
+                          <w:t>LO</w:t>
+                        </w:r>
+                        <w:bookmarkStart w:id="1" w:name="_GoBack"/>
+                        <w:bookmarkEnd w:id="1"/>
+                        <w:r>
+                          <w:rPr>
+                            <w:noProof/>
+                            <w:sz w:val="24"/>
+                            <w:szCs w:val="24"/>
+                          </w:rPr>
+                          <w:t>T</w:t>
+                        </w:r>
+                        <w:r>
+                          <w:rPr>
+                            <w:noProof/>
+                          </w:rPr>
+                          <w:t>»</w:t>
+                        </w:r>
+                      </w:fldSimple>
+                      <w:r>
+                        <w:t xml:space="preserve"> </w:t>
+                      </w:r>
+                      <w:r>
+                        <w:t>DP</w:t>
+                      </w:r>
+                      <w:r>
+                        <w:t xml:space="preserve"> </w:t>
+                      </w:r>
+                      <w:fldSimple w:instr=" MERGEFIELD  DP  \* MERGEFORMAT ">
+                        <w:r>
+                          <w:rPr>
+                            <w:noProof/>
+                          </w:rPr>
+                          <w:t>«</w:t>
+                        </w:r>
+                        <w:r>
+                          <w:rPr>
+                            <w:noProof/>
+                            <w:sz w:val="24"/>
+                            <w:szCs w:val="24"/>
+                          </w:rPr>
+                          <w:t>DP»</w:t>
+                        </w:r>
+                      </w:fldSimple>
+                    </w:p>
+                    <w:p>
+                      <w:r>
+                        <w:t>NAME</w:t>
+                      </w:r>
+                      <w:r>
+                        <w:t xml:space="preserve"> </w:t>
+                      </w:r>
+                      <w:r>
+                        <w:fldChar w:fldCharType="begin"/>
+                      </w:r>
+                      <w:r>
+                        <w:instrText xml:space="preserve"> MERGEFIELD  NAME \f NAME  \* MERGEFORMAT </w:instrText>
+                      </w:r>
+                      <w:r>
+                        <w:fldChar w:fldCharType="separate"/>
+                      </w:r>
+                      <w:r>
+                        <w:rPr>
+                          <w:noProof/>
+                        </w:rPr>
+                        <w:t>«NAME»NAME</w:t>
+                      </w:r>
+                      <w:r>
+                        <w:rPr>
+                          <w:noProof/>
+                        </w:rPr>
+                        <w:fldChar w:fldCharType="end"/>
+                      </w:r>
+                      <w:r>
+                        <w:t xml:space="preserve"> </w:t>
+                      </w:r>
+                      <w:r>
+                        <w:tab/>
+                      </w:r>
+                      <w:r>
+                        <w:tab/>
+                      </w:r>
+                      <w:r>
+                        <w:tab/>
+                      </w:r>
+                      <w:r>
+                        <w:tab/>
+                      </w:r>
+                      <w:r>
+                        <w:tab/>
+                      </w:r>
+                      <w:r>
+                        <w:t>PHONE</w:t>
+                      </w:r>
+                      <w:r>
+                        <w:tab/>
+                      </w:r>
+                      <w:fldSimple w:instr=" MERGEFIELD  PHONE  \* MERGEFORMAT ">
+                        <w:r>
+                          <w:rPr>
+                            <w:noProof/>
+                          </w:rPr>
+                          <w:t>«PHONE»</w:t>
+                        </w:r>
+                      </w:fldSimple>
+                      <w:r>
+                        <w:tab/>
+                      </w:r>
+                      <w:r>
+                        <w:tab/>
+                        <w:t>EMAIL</w:t>
+                      </w:r>
+                      <w:r>
+                        <w:tab/>
+                      </w:r>
+                      <w:fldSimple w:instr=" MERGEFIELD  EMAIL  \* MERGEFORMAT ">
+                        <w:r>
+                          <w:rPr>
+                            <w:noProof/>
+                          </w:rPr>
+                          <w:t>«EMAIL»</w:t>
+                        </w:r>
+                      </w:fldSimple>
+                    </w:p>
+                    <w:p>
+                      <w:pPr>
+                        <w:rPr>
+                          <w:sz w:val="24"/>
+                          <w:szCs w:val="24"/>
+                        </w:rPr>
+                      </w:pPr>
+                      <w:r>
+                        <w:t>ADDRESS</w:t>
+                      </w:r>
+                      <w:r>
+                        <w:t xml:space="preserve"> </w:t>
+                      </w:r>
+                      <w:r>
+                        <w:rPr>
+                          <w:sz w:val="24"/>
+                          <w:szCs w:val="24"/>
+                        </w:rPr>
+                        <w:fldChar w:fldCharType="begin"/>
+                      </w:r>
+                      <w:r>
+                        <w:rPr>
+                          <w:sz w:val="24"/>
+                          <w:szCs w:val="24"/>
+                        </w:rPr>
+                        <w:instrText xml:space="preserve"> MERGEFIELD  UNIT  \* MERGEFORMAT </w:instrText>
+                      </w:r>
+                      <w:r>
+                        <w:rPr>
+                          <w:sz w:val="24"/>
+                          <w:szCs w:val="24"/>
+                        </w:rPr>
+                        <w:fldChar w:fldCharType="separate"/>
+                      </w:r>
+                      <w:r>
+                        <w:rPr>
+                          <w:noProof/>
+                          <w:sz w:val="24"/>
+                          <w:szCs w:val="24"/>
+                        </w:rPr>
+                        <w:t>«UNIT»</w:t>
+                      </w:r>
+                      <w:r>
+                        <w:rPr>
+                          <w:noProof/>
+                          <w:sz w:val="24"/>
+                          <w:szCs w:val="24"/>
+                        </w:rPr>
+                        <w:fldChar w:fldCharType="end"/>
+                      </w:r>
+                      <w:r>
+                        <w:rPr>
+                          <w:sz w:val="24"/>
+                          <w:szCs w:val="24"/>
+                        </w:rPr>
+                        <w:t xml:space="preserve"> </w:t>
+                      </w:r>
+                      <w:r>
+                        <w:rPr>
+                          <w:sz w:val="24"/>
+                          <w:szCs w:val="24"/>
+                        </w:rPr>
+                        <w:t xml:space="preserve"> </w:t>
+                      </w:r>
+                      <w:r>
+                        <w:rPr>
+                          <w:sz w:val="24"/>
+                          <w:szCs w:val="24"/>
+                        </w:rPr>
+                        <w:fldChar w:fldCharType="begin"/>
+                      </w:r>
+                      <w:r>
+                        <w:rPr>
+                          <w:sz w:val="24"/>
+                          <w:szCs w:val="24"/>
+                        </w:rPr>
+                        <w:instrText xml:space="preserve"> MERGEFIELD  STREETNUMBER  \* MERGEFORMAT </w:instrText>
+                      </w:r>
+                      <w:r>
+                        <w:rPr>
+                          <w:sz w:val="24"/>
+                          <w:szCs w:val="24"/>
+                        </w:rPr>
+                        <w:fldChar w:fldCharType="separate"/>
+                      </w:r>
+                      <w:r>
+                        <w:rPr>
+                          <w:noProof/>
+                          <w:sz w:val="24"/>
+                          <w:szCs w:val="24"/>
+                        </w:rPr>
+                        <w:t>«STREETNUMBER»</w:t>
+                      </w:r>
+                      <w:r>
+                        <w:rPr>
+                          <w:noProof/>
+                          <w:sz w:val="24"/>
+                          <w:szCs w:val="24"/>
+                        </w:rPr>
+                        <w:fldChar w:fldCharType="end"/>
+                      </w:r>
+                      <w:r>
+                        <w:rPr>
+                          <w:sz w:val="24"/>
+                          <w:szCs w:val="24"/>
+                        </w:rPr>
+                        <w:t xml:space="preserve"> </w:t>
+                      </w:r>
+                      <w:r>
+                        <w:rPr>
+                          <w:sz w:val="24"/>
+                          <w:szCs w:val="24"/>
+                        </w:rPr>
+                        <w:t xml:space="preserve"> </w:t>
+                      </w:r>
+                      <w:r>
+                        <w:rPr>
+                          <w:sz w:val="24"/>
+                          <w:szCs w:val="24"/>
+                        </w:rPr>
+                        <w:fldChar w:fldCharType="begin"/>
+                      </w:r>
+                      <w:r>
+                        <w:rPr>
+                          <w:sz w:val="24"/>
+                          <w:szCs w:val="24"/>
+                        </w:rPr>
+                        <w:instrText xml:space="preserve"> MERGEFIELD  STREETNAME  \* MERGEFORMAT </w:instrText>
+                      </w:r>
+                      <w:r>
+                        <w:rPr>
+                          <w:sz w:val="24"/>
+                          <w:szCs w:val="24"/>
+                        </w:rPr>
+                        <w:fldChar w:fldCharType="separate"/>
+                      </w:r>
+                      <w:r>
+                        <w:rPr>
+                          <w:noProof/>
+                          <w:sz w:val="24"/>
+                          <w:szCs w:val="24"/>
+                        </w:rPr>
+                        <w:t>«STREETNAME»</w:t>
+                      </w:r>
+                      <w:r>
+                        <w:rPr>
+                          <w:noProof/>
+                          <w:sz w:val="24"/>
+                          <w:szCs w:val="24"/>
+                        </w:rPr>
+                        <w:fldChar w:fldCharType="end"/>
+                      </w:r>
+                      <w:r>
+                        <w:rPr>
+                          <w:sz w:val="24"/>
+                          <w:szCs w:val="24"/>
+                        </w:rPr>
+                        <w:t xml:space="preserve">, </w:t>
+                      </w:r>
+                      <w:r>
+                        <w:rPr>
+                          <w:sz w:val="24"/>
+                          <w:szCs w:val="24"/>
+                        </w:rPr>
+                        <w:tab/>
+                      </w:r>
+                      <w:r>
+                        <w:rPr>
+                          <w:sz w:val="24"/>
+                          <w:szCs w:val="24"/>
+                        </w:rPr>
+                        <w:fldChar w:fldCharType="begin"/>
+                      </w:r>
+                      <w:r>
+                        <w:rPr>
+                          <w:sz w:val="24"/>
+                          <w:szCs w:val="24"/>
+                        </w:rPr>
+                        <w:instrText xml:space="preserve"> MERGEFIELD  SUBURB  \* MERGEFORMAT </w:instrText>
+                      </w:r>
+                      <w:r>
+                        <w:rPr>
+                          <w:sz w:val="24"/>
+                          <w:szCs w:val="24"/>
+                        </w:rPr>
+                        <w:fldChar w:fldCharType="separate"/>
+                      </w:r>
+                      <w:r>
+                        <w:rPr>
+                          <w:noProof/>
+                          <w:sz w:val="24"/>
+                          <w:szCs w:val="24"/>
+                        </w:rPr>
+                        <w:t>«SUBURB»</w:t>
+                      </w:r>
+                      <w:r>
+                        <w:rPr>
+                          <w:noProof/>
+                          <w:sz w:val="24"/>
+                          <w:szCs w:val="24"/>
+                        </w:rPr>
+                        <w:fldChar w:fldCharType="end"/>
+                      </w:r>
+                      <w:r>
+                        <w:rPr>
+                          <w:sz w:val="24"/>
+                          <w:szCs w:val="24"/>
+                        </w:rPr>
+                        <w:t xml:space="preserve">  </w:t>
+                      </w:r>
+                      <w:r>
+                        <w:rPr>
+                          <w:sz w:val="24"/>
+                          <w:szCs w:val="24"/>
+                        </w:rPr>
+                        <w:fldChar w:fldCharType="begin"/>
+                      </w:r>
+                      <w:r>
+                        <w:rPr>
+                          <w:sz w:val="24"/>
+                          <w:szCs w:val="24"/>
+                        </w:rPr>
+                        <w:instrText xml:space="preserve"> MERGEFIELD  STATE  \* MERGEFORMAT </w:instrText>
+                      </w:r>
+                      <w:r>
+                        <w:rPr>
+                          <w:sz w:val="24"/>
+                          <w:szCs w:val="24"/>
+                        </w:rPr>
+                        <w:fldChar w:fldCharType="separate"/>
+                      </w:r>
+                      <w:r>
+                        <w:rPr>
+                          <w:noProof/>
+                          <w:sz w:val="24"/>
+                          <w:szCs w:val="24"/>
+                        </w:rPr>
+                        <w:t>«STATE»</w:t>
+                      </w:r>
+                      <w:r>
+                        <w:rPr>
+                          <w:noProof/>
+                          <w:sz w:val="24"/>
+                          <w:szCs w:val="24"/>
+                        </w:rPr>
+                        <w:fldChar w:fldCharType="end"/>
+                      </w:r>
+                      <w:r>
+                        <w:rPr>
+                          <w:noProof/>
+                          <w:sz w:val="24"/>
+                          <w:szCs w:val="24"/>
+                        </w:rPr>
+                        <w:t xml:space="preserve"> </w:t>
+                      </w:r>
+                      <w:r>
+                        <w:rPr>
+                          <w:noProof/>
+                          <w:sz w:val="24"/>
+                          <w:szCs w:val="24"/>
+                        </w:rPr>
+                        <w:fldChar w:fldCharType="begin"/>
+                      </w:r>
+                      <w:r>
+                        <w:rPr>
+                          <w:noProof/>
+                          <w:sz w:val="24"/>
+                          <w:szCs w:val="24"/>
+                        </w:rPr>
+                        <w:instrText xml:space="preserve"> MERGEFIELD  POSTCODE  \* MERGEFORMAT </w:instrText>
+                      </w:r>
+                      <w:r>
+                        <w:rPr>
+                          <w:noProof/>
+                          <w:sz w:val="24"/>
+                          <w:szCs w:val="24"/>
+                        </w:rPr>
+                        <w:fldChar w:fldCharType="separate"/>
+                      </w:r>
+                      <w:r>
+                        <w:rPr>
+                          <w:noProof/>
+                          <w:sz w:val="24"/>
+                          <w:szCs w:val="24"/>
+                        </w:rPr>
+                        <w:t>«POSTCODE»</w:t>
+                      </w:r>
+                      <w:r>
+                        <w:rPr>
+                          <w:noProof/>
+                          <w:sz w:val="24"/>
+                          <w:szCs w:val="24"/>
+                        </w:rPr>
+                        <w:fldChar w:fldCharType="end"/>
+                      </w:r>
+                    </w:p>
+                    <w:p/>
+                  </w:txbxContent>
+                </v:textbox>
+                <w10:wrap type="square" anchorx="margin"/>
+              </v:shape>
+            </w:pict>
+          </mc:Fallback>
+        </mc:AlternateContent>
+      </w:r>
+      <w:r>
+        <w:rPr>
+          <w:noProof/>
+          <w:lang w:eastAsia="en-AU"/>
+        </w:rPr>
+        <mc:AlternateContent>
+          <mc:Choice Requires="wps">
+            <w:drawing>
+              <wp:anchor distT="0" distB="0" distL="114300" distR="114300" simplePos="0" relativeHeight="251671552" behindDoc="0" locked="0" layoutInCell="1" allowOverlap="1" wp14:anchorId="42F81FD6" wp14:editId="4F702134">
+                <wp:simplePos x="0" y="0"/>
+                <wp:positionH relativeFrom="column">
+                  <wp:posOffset>5962650</wp:posOffset>
+                </wp:positionH>
+                <wp:positionV relativeFrom="paragraph">
+                  <wp:posOffset>5829300</wp:posOffset>
+                </wp:positionV>
+                <wp:extent cx="228600" cy="485775"/>
+                <wp:effectExtent l="19050" t="19050" r="19050" b="28575"/>
+                <wp:wrapNone/>
+                <wp:docPr id="11" name="Up Arrow 11"/>
+                <wp:cNvGraphicFramePr/>
+                <a:graphic xmlns:a="http://schemas.openxmlformats.org/drawingml/2006/main">
+                  <a:graphicData uri="http://schemas.microsoft.com/office/word/2010/wordprocessingShape">
+                    <wps:wsp>
+                      <wps:cNvSpPr/>
+                      <wps:spPr>
+                        <a:xfrm>
+                          <a:off x="0" y="0"/>
+                          <a:ext cx="228600" cy="485775"/>
+                        </a:xfrm>
+                        <a:prstGeom prst="upArrow">
+                          <a:avLst/>
+                        </a:prstGeom>
+                        <a:noFill/>
+                        <a:ln>
+                          <a:solidFill>
+                            <a:schemeClr val="tx1"/>
+                          </a:solidFill>
+                        </a:ln>
+                      </wps:spPr>
+                      <wps:style>
+                        <a:lnRef idx="2">
+                          <a:schemeClr val="accent1">
+                            <a:shade val="50000"/>
+                          </a:schemeClr>
+                        </a:lnRef>
+                        <a:fillRef idx="1">
+                          <a:schemeClr val="accent1"/>
+                        </a:fillRef>
+                        <a:effectRef idx="0">
+                          <a:schemeClr val="accent1"/>
+                        </a:effectRef>
+                        <a:fontRef idx="minor">
+                          <a:schemeClr val="lt1"/>
+                        </a:fontRef>
+                      </wps:style>
+                      <wps:bodyPr rot="0" spcFirstLastPara="0" vertOverflow="overflow" horzOverflow="overflow" vert="horz" wrap="square" lIns="91440" tIns="45720" rIns="91440" bIns="45720" numCol="1" spcCol="0" rtlCol="0" fromWordArt="0" anchor="ctr" anchorCtr="0" forceAA="0" compatLnSpc="1">
+                        <a:prstTxWarp prst="textNoShape">
+                          <a:avLst/>
+                        </a:prstTxWarp>
+                        <a:noAutofit/>
+                      </wps:bodyPr>
+                    </wps:wsp>
+                  </a:graphicData>
+                </a:graphic>
+                <wp14:sizeRelH relativeFrom="margin">
+                  <wp14:pctWidth>0</wp14:pctWidth>
+                </wp14:sizeRelH>
+                <wp14:sizeRelV relativeFrom="margin">
+                  <wp14:pctHeight>0</wp14:pctHeight>
+                </wp14:sizeRelV>
+              </wp:anchor>
+            </w:drawing>
+          </mc:Choice>
+          <mc:Fallback>
+            <w:pict>
+              <v:shapetype w14:anchorId="0781AF87" id="_x0000_t68" coordsize="21600,21600" o:spt="68" adj="5400,5400" path="m0@0l@1@0@1,21600@2,21600@2@0,21600@0,10800,xe">
+                <v:stroke joinstyle="miter"/>
+                <v:formulas>
+                  <v:f eqn="val #0"/>
+                  <v:f eqn="val #1"/>
+                  <v:f eqn="sum 21600 0 #1"/>
+                  <v:f eqn="prod #0 #1 10800"/>
+                  <v:f eqn="sum #0 0 @3"/>
+                </v:formulas>
+                <v:path o:connecttype="custom" o:connectlocs="10800,0;0,@0;10800,21600;21600,@0" o:connectangles="270,180,90,0" textboxrect="@1,@4,@2,21600"/>
+                <v:handles>
+                  <v:h position="#1,#0" xrange="0,10800" yrange="0,21600"/>
+                </v:handles>
+              </v:shapetype>
+              <v:shape id="Up Arrow 11" o:spid="_x0000_s1026" type="#_x0000_t68" style="position:absolute;margin-left:469.5pt;margin-top:459pt;width:18pt;height:38.25pt;z-index:251671552;visibility:visible;mso-wrap-style:square;mso-width-percent:0;mso-height-percent:0;mso-wrap-distance-left:9pt;mso-wrap-distance-top:0;mso-wrap-distance-right:9pt;mso-wrap-distance-bottom:0;mso-position-horizontal:absolute;mso-position-horizontal-relative:text;mso-position-vertical:absolute;mso-position-vertical-relative:text;mso-width-percent:0;mso-height-percent:0;mso-width-relative:margin;mso-height-relative:margin;v-text-anchor:middle" o:gfxdata="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" adj="5082" filled="f" strokecolor="black [3213]" strokeweight="1pt"/>
+            </w:pict>
+          </mc:Fallback>
+        </mc:AlternateContent>
+      </w:r>
+      <w:r>
+        <w:rPr>
+          <w:noProof/>
+          <w:lang w:eastAsia="en-AU"/>
+        </w:rPr>
+        <mc:AlternateContent>
+          <mc:Choice Requires="wps">
+            <w:drawing>
+              <wp:anchor distT="0" distB="0" distL="114300" distR="114300" simplePos="0" relativeHeight="251675648" behindDoc="0" locked="0" layoutInCell="1" allowOverlap="1" wp14:anchorId="1D2AFAFD" wp14:editId="363E8B47">
+                <wp:simplePos x="0" y="0"/>
+                <wp:positionH relativeFrom="column">
+                  <wp:posOffset>6219825</wp:posOffset>
+                </wp:positionH>
+                <wp:positionV relativeFrom="paragraph">
+                  <wp:posOffset>5829300</wp:posOffset>
+                </wp:positionV>
+                <wp:extent cx="361950" cy="361950"/>
+                <wp:effectExtent l="0" t="0" r="19050" b="19050"/>
+                <wp:wrapNone/>
+                <wp:docPr id="3" name="Text Box 3"/>
+                <wp:cNvGraphicFramePr/>
+                <a:graphic xmlns:a="http://schemas.openxmlformats.org/drawingml/2006/main">
+                  <a:graphicData uri="http://schemas.microsoft.com/office/word/2010/wordprocessingShape">
+                    <wps:wsp>
+                      <wps:cNvSpPr txBox="1"/>
+                      <wps:spPr>
+                        <a:xfrm>
+                          <a:off x="0" y="0"/>
+                          <a:ext cx="361950" cy="361950"/>
+                        </a:xfrm>
+                        <a:prstGeom prst="rect">
+                          <a:avLst/>
+                        </a:prstGeom>
+                        <a:solidFill>
+                          <a:schemeClr val="lt1"/>
+                        </a:solidFill>
+                        <a:ln w="6350">
+                          <a:solidFill>
+                            <a:prstClr val="black"/>
+                          </a:solidFill>
+                        </a:ln>
+                      </wps:spPr>
+                      <wps:txbx>
+                        <w:txbxContent>
+                          <w:p>
+                            <w:pPr>
+                              <w:rPr>
+                                <w:sz w:val="36"/>
+                                <w:szCs w:val="36"/>
+                                <w:lang w:val="en-GB"/>
+                              </w:rPr>
+                            </w:pPr>
+                            <w:r>
+                              <w:rPr>
+                                <w:sz w:val="36"/>
+                                <w:szCs w:val="36"/>
+                                <w:lang w:val="en-GB"/>
+                              </w:rPr>
+                              <w:t>N</w:t>
+                            </w:r>
+                          </w:p>
+                        </w:txbxContent>
+                      </wps:txbx>
+                      <wps:bodyPr rot="0" spcFirstLastPara="0" vertOverflow="overflow" horzOverflow="overflow" vert="horz" wrap="square" lIns="91440" tIns="45720" rIns="91440" bIns="45720" numCol="1" spcCol="0" rtlCol="0" fromWordArt="0" anchor="t" anchorCtr="0" forceAA="0" compatLnSpc="1">
+                        <a:prstTxWarp prst="textNoShape">
+                          <a:avLst/>
+                        </a:prstTxWarp>
+                        <a:noAutofit/>
+                      </wps:bodyPr>
+                    </wps:wsp>
+                  </a:graphicData>
+                </a:graphic>
+                <wp14:sizeRelH relativeFrom="margin">
+                  <wp14:pctWidth>0</wp14:pctWidth>
+                </wp14:sizeRelH>
+                <wp14:sizeRelV relativeFrom="margin">
+                  <wp14:pctHeight>0</wp14:pctHeight>
+                </wp14:sizeRelV>
+              </wp:anchor>
+            </w:drawing>
+          </mc:Choice>
+          <mc:Fallback>
+            <w:pict>
+              <v:shape w14:anchorId="1D2AFAFD" id="Text Box 3" o:spid="_x0000_s1028" type="#_x0000_t202" style="position:absolute;margin-left:489.75pt;margin-top:459pt;width:28.5pt;height:28.5pt;z-index:251675648;visibility:visible;mso-wrap-style:square;mso-width-percent:0;mso-height-percent:0;mso-wrap-distance-left:9pt;mso-wrap-distance-top:0;mso-wrap-distance-right:9pt;mso-wrap-distance-bottom:0;mso-position-horizontal:absolute;mso-position-horizontal-relative:text;mso-position-vertical:absolute;mso-position-vertical-relative:text;mso-width-percent:0;mso-height-percent:0;mso-width-relative:margin;mso-height-relative:margin;v-text-anchor:top" o:gfxdata="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" fillcolor="white [3201]" strokeweight=".5pt">
+                <v:textbox>
+                  <w:txbxContent>
+                    <w:p>
+                      <w:pPr>
+                        <w:rPr>
+                          <w:sz w:val="36"/>
+                          <w:szCs w:val="36"/>
+                          <w:lang w:val="en-GB"/>
+                        </w:rPr>
+                      </w:pPr>
+                      <w:r>
+                        <w:rPr>
+                          <w:sz w:val="36"/>
+                          <w:szCs w:val="36"/>
+                          <w:lang w:val="en-GB"/>
+                        </w:rPr>
+                        <w:t>N</w:t>
+                      </w:r>
+                    </w:p>
+                  </w:txbxContent>
+                </v:textbox>
+              </v:shape>
+            </w:pict>
+          </mc:Fallback>
+        </mc:AlternateContent>
+      </w:r>
+      <w:r>
+        <w:rPr>
+          <w:noProof/>
+          <w:lang w:eastAsia="en-AU"/>
+        </w:rPr>
+        <mc:AlternateContent>
+          <mc:Choice Requires="wps">
+            <w:drawing>
+              <wp:anchor distT="0" distB="0" distL="114300" distR="114300" simplePos="0" relativeHeight="251674624" behindDoc="0" locked="0" layoutInCell="1" allowOverlap="1" wp14:anchorId="2BF44B97" wp14:editId="2636EE4E">
                 <wp:simplePos x="0" y="0"/>
                 <wp:positionH relativeFrom="column">
                   <wp:posOffset>5972175</wp:posOffset>
@@ -82,1178 +3011,7 @@
           </mc:Choice>
           <mc:Fallback>
             <w:pict>
-              <v:rect w14:anchorId="54C9C2A0" id="Rectangle 2" o:spid="_x0000_s1026" style="position:absolute;margin-left:470.25pt;margin-top:274.5pt;width:19.5pt;height:16.5pt;z-index:251674624;visibility:visible;mso-wrap-style:square;mso-height-percent:0;mso-wrap-distance-left:9pt;mso-wrap-distance-top:0;mso-wrap-distance-right:9pt;mso-wrap-distance-bottom:0;mso-position-horizontal:absolute;mso-position-horizontal-relative:text;mso-position-vertical:absolute;mso-position-vertical-relative:text;mso-height-percent:0;mso-height-relative:margin;v-text-anchor:middle" o:gfxdata="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" filled="f" strokecolor="black [3213]" strokeweight="1pt"/>
-            </w:pict>
-          </mc:Fallback>
-        </mc:AlternateContent>
-      </w:r>
-      <w:r>
-        <w:rPr>
-          <w:noProof/>
-          <w:lang w:eastAsia="en-AU"/>
-        </w:rPr>
-        <mc:AlternateContent>
-          <mc:Choice Requires="wps">
-            <w:drawing>
-              <wp:anchor distT="45720" distB="45720" distL="114300" distR="114300" simplePos="0" relativeHeight="251659264" behindDoc="0" locked="0" layoutInCell="1" allowOverlap="1" wp14:anchorId="0A1BE3F7" wp14:editId="6B053CBD">
-                <wp:simplePos x="0" y="0"/>
-                <wp:positionH relativeFrom="margin">
-                  <wp:align>left</wp:align>
-                </wp:positionH>
-                <wp:positionV relativeFrom="paragraph">
-                  <wp:posOffset>438150</wp:posOffset>
-                </wp:positionV>
-                <wp:extent cx="6572250" cy="1447800"/>
-                <wp:effectExtent l="0" t="0" r="19050" b="19050"/>
-                <wp:wrapSquare wrapText="bothSides"/>
-                <wp:docPr id="217" name="Text Box 2"/>
-                <wp:cNvGraphicFramePr>
-                  <a:graphicFrameLocks xmlns:a="http://schemas.openxmlformats.org/drawingml/2006/main"/>
-                </wp:cNvGraphicFramePr>
-                <a:graphic xmlns:a="http://schemas.openxmlformats.org/drawingml/2006/main">
-                  <a:graphicData uri="http://schemas.microsoft.com/office/word/2010/wordprocessingShape">
-                    <wps:wsp>
-                      <wps:cNvSpPr txBox="1">
-                        <a:spLocks noChangeArrowheads="1"/>
-                      </wps:cNvSpPr>
-                      <wps:spPr bwMode="auto">
-                        <a:xfrm>
-                          <a:off x="0" y="0"/>
-                          <a:ext cx="6572250" cy="1447800"/>
-                        </a:xfrm>
-                        <a:prstGeom prst="rect">
-                          <a:avLst/>
-                        </a:prstGeom>
-                        <a:solidFill>
-                          <a:srgbClr val="FFFFFF"/>
-                        </a:solidFill>
-                        <a:ln w="9525">
-                          <a:solidFill>
-                            <a:srgbClr val="000000"/>
-                          </a:solidFill>
-                          <a:miter lim="800000"/>
-                          <a:headEnd/>
-                          <a:tailEnd/>
-                        </a:ln>
-                      </wps:spPr>
-                      <wps:txbx>
-                        <w:txbxContent>
-                          <w:p/>
-                          <w:p>
-                            <w:r>
-                              <w:t xml:space="preserve">DATE </w:t>
-                            </w:r>
-                            <w:r>
-                              <w:fldChar w:fldCharType="begin"/>
-                            </w:r>
-                            <w:r>
-                              <w:instrText xml:space="preserve"> MERGEFIELD  DATE \f DATE  \* MERGEFORMAT </w:instrText>
-                            </w:r>
-                            <w:r>
-                              <w:fldChar w:fldCharType="separate"/>
-                            </w:r>
-                            <w:r>
-                              <w:rPr>
-                                <w:noProof/>
-                              </w:rPr>
-                              <w:t>«DATE»DATE</w:t>
-                            </w:r>
-                            <w:r>
-                              <w:rPr>
-                                <w:noProof/>
-                              </w:rPr>
-                              <w:fldChar w:fldCharType="end"/>
-                            </w:r>
-                            <w:r>
-                              <w:tab/>
-                              <w:t>COMPANY ________________________</w:t>
-                            </w:r>
-                            <w:r>
-                              <w:t xml:space="preserve"> </w:t>
-                            </w:r>
-                            <w:r>
-                              <w:t xml:space="preserve">  </w:t>
-                            </w:r>
-                            <w:r>
-                              <w:t>JOB#</w:t>
-                            </w:r>
-                            <w:fldSimple w:instr=" MERGEFIELD  COMPANY  \* MERGEFORMAT ">
-                              <w:r>
-                                <w:rPr>
-                                  <w:noProof/>
-                                </w:rPr>
-                                <w:t>«COMPANY»</w:t>
-                              </w:r>
-                            </w:fldSimple>
-                            <w:r>
-                              <w:t xml:space="preserve"> </w:t>
-                            </w:r>
-                            <w:r>
-                              <w:t xml:space="preserve">     J</w:t>
-                            </w:r>
-                            <w:bookmarkStart w:id="0" w:name="_GoBack"/>
-                            <w:bookmarkEnd w:id="0"/>
-                            <w:r>
-                              <w:t>OB DATE :___________</w:t>
-                            </w:r>
-                          </w:p>
-                          <w:p>
-                            <w:r>
-                              <w:t xml:space="preserve">PO # </w:t>
-                            </w:r>
-                            <w:r>
-                              <w:t xml:space="preserve"> </w:t>
-                            </w:r>
-                            <w:r>
-                              <w:fldChar w:fldCharType="begin"/>
-                            </w:r>
-                            <w:r>
-                              <w:instrText xml:space="preserve"> MERGEFIELD  POSTCODE  \* MERGEFORMAT </w:instrText>
-                            </w:r>
-                            <w:r>
-                              <w:fldChar w:fldCharType="separate"/>
-                            </w:r>
-                            <w:r>
-                              <w:rPr>
-                                <w:noProof/>
-                              </w:rPr>
-                              <w:t>«POSTCODE»</w:t>
-                            </w:r>
-                            <w:r>
-                              <w:rPr>
-                                <w:noProof/>
-                              </w:rPr>
-                              <w:fldChar w:fldCharType="end"/>
-                            </w:r>
-                            <w:r>
-                              <w:t xml:space="preserve"> </w:t>
-                            </w:r>
-                            <w:r>
-                              <w:t>CRN</w:t>
-                            </w:r>
-                            <w:r>
-                              <w:t>#</w:t>
-                            </w:r>
-                            <w:r>
-                              <w:t xml:space="preserve"> __________</w:t>
-                            </w:r>
-                            <w:r>
-                              <w:t>_</w:t>
-                            </w:r>
-                            <w:r>
-                              <w:tab/>
-                            </w:r>
-                            <w:r>
-                              <w:t xml:space="preserve">  ACT/ Block : </w:t>
-                            </w:r>
-                            <w:r>
-                              <w:fldChar w:fldCharType="begin"/>
-                            </w:r>
-                            <w:r>
-                              <w:instrText xml:space="preserve"> MERGEFIELD  BLOCK  \* MERGEFORMAT </w:instrText>
-                            </w:r>
-                            <w:r>
-                              <w:fldChar w:fldCharType="separate"/>
-                            </w:r>
-                            <w:r>
-                              <w:rPr>
-                                <w:noProof/>
-                              </w:rPr>
-                              <w:t>«BLOCK»</w:t>
-                            </w:r>
-                            <w:r>
-                              <w:rPr>
-                                <w:noProof/>
-                              </w:rPr>
-                              <w:fldChar w:fldCharType="end"/>
-                            </w:r>
-                            <w:r>
-                              <w:t xml:space="preserve">  Section </w:t>
-                            </w:r>
-                            <w:r>
-                              <w:fldChar w:fldCharType="begin"/>
-                            </w:r>
-                            <w:r>
-                              <w:instrText xml:space="preserve"> MERGEFIELD  SECTION  \* MERGEFORMAT </w:instrText>
-                            </w:r>
-                            <w:r>
-                              <w:fldChar w:fldCharType="separate"/>
-                            </w:r>
-                            <w:r>
-                              <w:rPr>
-                                <w:noProof/>
-                              </w:rPr>
-                              <w:t>«SECTION»</w:t>
-                            </w:r>
-                            <w:r>
-                              <w:rPr>
-                                <w:noProof/>
-                              </w:rPr>
-                              <w:fldChar w:fldCharType="end"/>
-                            </w:r>
-                            <w:r>
-                              <w:t xml:space="preserve">   NSW / Lot_____ DP______</w:t>
-                            </w:r>
-                          </w:p>
-                          <w:p>
-                            <w:r>
-                              <w:t>NAME</w:t>
-                            </w:r>
-                            <w:r>
-                              <w:t xml:space="preserve"> </w:t>
-                            </w:r>
-                            <w:fldSimple w:instr=" MERGEFIELD  NAME \f NAME  \* MERGEFORMAT ">
-                              <w:r>
-                                <w:rPr>
-                                  <w:noProof/>
-                                </w:rPr>
-                                <w:t>«NAME»NAME</w:t>
-                              </w:r>
-                            </w:fldSimple>
-                            <w:r>
-                              <w:t xml:space="preserve"> </w:t>
-                            </w:r>
-                          </w:p>
-                          <w:p>
-                            <w:r>
-                              <w:t>ADDRESS</w:t>
-                            </w:r>
-                            <w:r>
-                              <w:t xml:space="preserve"> </w:t>
-                            </w:r>
-                            <w:r>
-                              <w:fldChar w:fldCharType="begin"/>
-                            </w:r>
-                            <w:r>
-                              <w:instrText xml:space="preserve"> MERGEFIELD  UNIT  \* MERGEFORMAT </w:instrText>
-                            </w:r>
-                            <w:r>
-                              <w:fldChar w:fldCharType="separate"/>
-                            </w:r>
-                            <w:r>
-                              <w:rPr>
-                                <w:noProof/>
-                              </w:rPr>
-                              <w:t>«UNIT»</w:t>
-                            </w:r>
-                            <w:r>
-                              <w:rPr>
-                                <w:noProof/>
-                              </w:rPr>
-                              <w:fldChar w:fldCharType="end"/>
-                            </w:r>
-                            <w:r>
-                              <w:t xml:space="preserve"> </w:t>
-                            </w:r>
-                            <w:r>
-                              <w:fldChar w:fldCharType="begin"/>
-                            </w:r>
-                            <w:r>
-                              <w:instrText xml:space="preserve"> MERGEFIELD  STREETNUMBER  \* MERGEFORMAT </w:instrText>
-                            </w:r>
-                            <w:r>
-                              <w:fldChar w:fldCharType="separate"/>
-                            </w:r>
-                            <w:r>
-                              <w:rPr>
-                                <w:noProof/>
-                              </w:rPr>
-                              <w:t>«STREETNUMBER»</w:t>
-                            </w:r>
-                            <w:r>
-                              <w:rPr>
-                                <w:noProof/>
-                              </w:rPr>
-                              <w:fldChar w:fldCharType="end"/>
-                            </w:r>
-                            <w:r>
-                              <w:t xml:space="preserve"> </w:t>
-                            </w:r>
-                            <w:r>
-                              <w:fldChar w:fldCharType="begin"/>
-                            </w:r>
-                            <w:r>
-                              <w:instrText xml:space="preserve"> MERGEFIELD  STREETNAME  \* MERGEFORMAT </w:instrText>
-                            </w:r>
-                            <w:r>
-                              <w:fldChar w:fldCharType="separate"/>
-                            </w:r>
-                            <w:r>
-                              <w:rPr>
-                                <w:noProof/>
-                              </w:rPr>
-                              <w:t>«STREETNAME»</w:t>
-                            </w:r>
-                            <w:r>
-                              <w:rPr>
-                                <w:noProof/>
-                              </w:rPr>
-                              <w:fldChar w:fldCharType="end"/>
-                            </w:r>
-                            <w:r>
-                              <w:t xml:space="preserve"> </w:t>
-                            </w:r>
-                            <w:r>
-                              <w:fldChar w:fldCharType="begin"/>
-                            </w:r>
-                            <w:r>
-                              <w:instrText xml:space="preserve"> MERGEFIELD  SUBURB  \* MERGEFORMAT </w:instrText>
-                            </w:r>
-                            <w:r>
-                              <w:fldChar w:fldCharType="separate"/>
-                            </w:r>
-                            <w:r>
-                              <w:rPr>
-                                <w:noProof/>
-                              </w:rPr>
-                              <w:t>«SUBURB»</w:t>
-                            </w:r>
-                            <w:r>
-                              <w:rPr>
-                                <w:noProof/>
-                              </w:rPr>
-                              <w:fldChar w:fldCharType="end"/>
-                            </w:r>
-                            <w:r>
-                              <w:t xml:space="preserve">  </w:t>
-                            </w:r>
-                            <w:r>
-                              <w:fldChar w:fldCharType="begin"/>
-                            </w:r>
-                            <w:r>
-                              <w:instrText xml:space="preserve"> MERGEFIELD  STATE  \* MERGEFORMAT </w:instrText>
-                            </w:r>
-                            <w:r>
-                              <w:fldChar w:fldCharType="separate"/>
-                            </w:r>
-                            <w:r>
-                              <w:rPr>
-                                <w:noProof/>
-                              </w:rPr>
-                              <w:t>«STATE»</w:t>
-                            </w:r>
-                            <w:r>
-                              <w:rPr>
-                                <w:noProof/>
-                              </w:rPr>
-                              <w:fldChar w:fldCharType="end"/>
-                            </w:r>
-                          </w:p>
-                          <w:p/>
-                        </w:txbxContent>
-                      </wps:txbx>
-                      <wps:bodyPr rot="0" vert="horz" wrap="square" lIns="91440" tIns="45720" rIns="91440" bIns="45720" anchor="t" anchorCtr="0">
-                        <a:noAutofit/>
-                      </wps:bodyPr>
-                    </wps:wsp>
-                  </a:graphicData>
-                </a:graphic>
-                <wp14:sizeRelH relativeFrom="margin">
-                  <wp14:pctWidth>0</wp14:pctWidth>
-                </wp14:sizeRelH>
-                <wp14:sizeRelV relativeFrom="margin">
-                  <wp14:pctHeight>0</wp14:pctHeight>
-                </wp14:sizeRelV>
-              </wp:anchor>
-            </w:drawing>
-          </mc:Choice>
-          <mc:Fallback>
-            <w:pict>
-              <v:shapetype w14:anchorId="0A1BE3F7" id="_x0000_t202" coordsize="21600,21600" o:spt="202" path="m,l,21600r21600,l21600,xe">
-                <v:stroke joinstyle="miter"/>
-                <v:path gradientshapeok="t" o:connecttype="rect"/>
-              </v:shapetype>
-              <v:shape id="Text Box 2" o:spid="_x0000_s1026" type="#_x0000_t202" style="position:absolute;margin-left:0;margin-top:34.5pt;width:517.5pt;height:114pt;z-index:251659264;visibility:visible;mso-wrap-style:square;mso-width-percent:0;mso-height-percent:0;mso-wrap-distance-left:9pt;mso-wrap-distance-top:3.6pt;mso-wrap-distance-right:9pt;mso-wrap-distance-bottom:3.6pt;mso-position-horizontal:left;mso-position-horizontal-relative:margin;mso-position-vertical:absolute;mso-position-vertical-relative:text;mso-width-percent:0;mso-height-percent:0;mso-width-relative:margin;mso-height-relative:margin;v-text-anchor:top" o:gfxdata="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">
-                <v:textbox>
-                  <w:txbxContent>
-                    <w:p/>
-                    <w:p>
-                      <w:r>
-                        <w:t xml:space="preserve">DATE </w:t>
-                      </w:r>
-                      <w:r>
-                        <w:fldChar w:fldCharType="begin"/>
-                      </w:r>
-                      <w:r>
-                        <w:instrText xml:space="preserve"> MERGEFIELD  DATE \f DATE  \* MERGEFORMAT </w:instrText>
-                      </w:r>
-                      <w:r>
-                        <w:fldChar w:fldCharType="separate"/>
-                      </w:r>
-                      <w:r>
-                        <w:rPr>
-                          <w:noProof/>
-                        </w:rPr>
-                        <w:t>«DATE»DATE</w:t>
-                      </w:r>
-                      <w:r>
-                        <w:rPr>
-                          <w:noProof/>
-                        </w:rPr>
-                        <w:fldChar w:fldCharType="end"/>
-                      </w:r>
-                      <w:r>
-                        <w:tab/>
-                        <w:t>COMPANY ________________________</w:t>
-                      </w:r>
-                      <w:r>
-                        <w:t xml:space="preserve"> </w:t>
-                      </w:r>
-                      <w:r>
-                        <w:t xml:space="preserve">  </w:t>
-                      </w:r>
-                      <w:r>
-                        <w:t>JOB#</w:t>
-                      </w:r>
-                      <w:fldSimple w:instr=" MERGEFIELD  COMPANY  \* MERGEFORMAT ">
-                        <w:r>
-                          <w:rPr>
-                            <w:noProof/>
-                          </w:rPr>
-                          <w:t>«COMPANY»</w:t>
-                        </w:r>
-                      </w:fldSimple>
-                      <w:r>
-                        <w:t xml:space="preserve"> </w:t>
-                      </w:r>
-                      <w:r>
-                        <w:t xml:space="preserve">     J</w:t>
-                      </w:r>
-                      <w:bookmarkStart w:id="1" w:name="_GoBack"/>
-                      <w:bookmarkEnd w:id="1"/>
-                      <w:r>
-                        <w:t>OB DATE :___________</w:t>
-                      </w:r>
-                    </w:p>
-                    <w:p>
-                      <w:r>
-                        <w:t xml:space="preserve">PO # </w:t>
-                      </w:r>
-                      <w:r>
-                        <w:t xml:space="preserve"> </w:t>
-                      </w:r>
-                      <w:r>
-                        <w:fldChar w:fldCharType="begin"/>
-                      </w:r>
-                      <w:r>
-                        <w:instrText xml:space="preserve"> MERGEFIELD  POSTCODE  \* MERGEFORMAT </w:instrText>
-                      </w:r>
-                      <w:r>
-                        <w:fldChar w:fldCharType="separate"/>
-                      </w:r>
-                      <w:r>
-                        <w:rPr>
-                          <w:noProof/>
-                        </w:rPr>
-                        <w:t>«POSTCODE»</w:t>
-                      </w:r>
-                      <w:r>
-                        <w:rPr>
-                          <w:noProof/>
-                        </w:rPr>
-                        <w:fldChar w:fldCharType="end"/>
-                      </w:r>
-                      <w:r>
-                        <w:t xml:space="preserve"> </w:t>
-                      </w:r>
-                      <w:r>
-                        <w:t>CRN</w:t>
-                      </w:r>
-                      <w:r>
-                        <w:t>#</w:t>
-                      </w:r>
-                      <w:r>
-                        <w:t xml:space="preserve"> __________</w:t>
-                      </w:r>
-                      <w:r>
-                        <w:t>_</w:t>
-                      </w:r>
-                      <w:r>
-                        <w:tab/>
-                      </w:r>
-                      <w:r>
-                        <w:t xml:space="preserve">  ACT/ Block : </w:t>
-                      </w:r>
-                      <w:r>
-                        <w:fldChar w:fldCharType="begin"/>
-                      </w:r>
-                      <w:r>
-                        <w:instrText xml:space="preserve"> MERGEFIELD  BLOCK  \* MERGEFORMAT </w:instrText>
-                      </w:r>
-                      <w:r>
-                        <w:fldChar w:fldCharType="separate"/>
-                      </w:r>
-                      <w:r>
-                        <w:rPr>
-                          <w:noProof/>
-                        </w:rPr>
-                        <w:t>«BLOCK»</w:t>
-                      </w:r>
-                      <w:r>
-                        <w:rPr>
-                          <w:noProof/>
-                        </w:rPr>
-                        <w:fldChar w:fldCharType="end"/>
-                      </w:r>
-                      <w:r>
-                        <w:t xml:space="preserve">  Section </w:t>
-                      </w:r>
-                      <w:r>
-                        <w:fldChar w:fldCharType="begin"/>
-                      </w:r>
-                      <w:r>
-                        <w:instrText xml:space="preserve"> MERGEFIELD  SECTION  \* MERGEFORMAT </w:instrText>
-                      </w:r>
-                      <w:r>
-                        <w:fldChar w:fldCharType="separate"/>
-                      </w:r>
-                      <w:r>
-                        <w:rPr>
-                          <w:noProof/>
-                        </w:rPr>
-                        <w:t>«SECTION»</w:t>
-                      </w:r>
-                      <w:r>
-                        <w:rPr>
-                          <w:noProof/>
-                        </w:rPr>
-                        <w:fldChar w:fldCharType="end"/>
-                      </w:r>
-                      <w:r>
-                        <w:t xml:space="preserve">   NSW / Lot_____ DP______</w:t>
-                      </w:r>
-                    </w:p>
-                    <w:p>
-                      <w:r>
-                        <w:t>NAME</w:t>
-                      </w:r>
-                      <w:r>
-                        <w:t xml:space="preserve"> </w:t>
-                      </w:r>
-                      <w:fldSimple w:instr=" MERGEFIELD  NAME \f NAME  \* MERGEFORMAT ">
-                        <w:r>
-                          <w:rPr>
-                            <w:noProof/>
-                          </w:rPr>
-                          <w:t>«NAME»NAME</w:t>
-                        </w:r>
-                      </w:fldSimple>
-                      <w:r>
-                        <w:t xml:space="preserve"> </w:t>
-                      </w:r>
-                    </w:p>
-                    <w:p>
-                      <w:r>
-                        <w:t>ADDRESS</w:t>
-                      </w:r>
-                      <w:r>
-                        <w:t xml:space="preserve"> </w:t>
-                      </w:r>
-                      <w:r>
-                        <w:fldChar w:fldCharType="begin"/>
-                      </w:r>
-                      <w:r>
-                        <w:instrText xml:space="preserve"> MERGEFIELD  UNIT  \* MERGEFORMAT </w:instrText>
-                      </w:r>
-                      <w:r>
-                        <w:fldChar w:fldCharType="separate"/>
-                      </w:r>
-                      <w:r>
-                        <w:rPr>
-                          <w:noProof/>
-                        </w:rPr>
-                        <w:t>«UNIT»</w:t>
-                      </w:r>
-                      <w:r>
-                        <w:rPr>
-                          <w:noProof/>
-                        </w:rPr>
-                        <w:fldChar w:fldCharType="end"/>
-                      </w:r>
-                      <w:r>
-                        <w:t xml:space="preserve"> </w:t>
-                      </w:r>
-                      <w:r>
-                        <w:fldChar w:fldCharType="begin"/>
-                      </w:r>
-                      <w:r>
-                        <w:instrText xml:space="preserve"> MERGEFIELD  STREETNUMBER  \* MERGEFORMAT </w:instrText>
-                      </w:r>
-                      <w:r>
-                        <w:fldChar w:fldCharType="separate"/>
-                      </w:r>
-                      <w:r>
-                        <w:rPr>
-                          <w:noProof/>
-                        </w:rPr>
-                        <w:t>«STREETNUMBER»</w:t>
-                      </w:r>
-                      <w:r>
-                        <w:rPr>
-                          <w:noProof/>
-                        </w:rPr>
-                        <w:fldChar w:fldCharType="end"/>
-                      </w:r>
-                      <w:r>
-                        <w:t xml:space="preserve"> </w:t>
-                      </w:r>
-                      <w:r>
-                        <w:fldChar w:fldCharType="begin"/>
-                      </w:r>
-                      <w:r>
-                        <w:instrText xml:space="preserve"> MERGEFIELD  STREETNAME  \* MERGEFORMAT </w:instrText>
-                      </w:r>
-                      <w:r>
-                        <w:fldChar w:fldCharType="separate"/>
-                      </w:r>
-                      <w:r>
-                        <w:rPr>
-                          <w:noProof/>
-                        </w:rPr>
-                        <w:t>«STREETNAME»</w:t>
-                      </w:r>
-                      <w:r>
-                        <w:rPr>
-                          <w:noProof/>
-                        </w:rPr>
-                        <w:fldChar w:fldCharType="end"/>
-                      </w:r>
-                      <w:r>
-                        <w:t xml:space="preserve"> </w:t>
-                      </w:r>
-                      <w:r>
-                        <w:fldChar w:fldCharType="begin"/>
-                      </w:r>
-                      <w:r>
-                        <w:instrText xml:space="preserve"> MERGEFIELD  SUBURB  \* MERGEFORMAT </w:instrText>
-                      </w:r>
-                      <w:r>
-                        <w:fldChar w:fldCharType="separate"/>
-                      </w:r>
-                      <w:r>
-                        <w:rPr>
-                          <w:noProof/>
-                        </w:rPr>
-                        <w:t>«SUBURB»</w:t>
-                      </w:r>
-                      <w:r>
-                        <w:rPr>
-                          <w:noProof/>
-                        </w:rPr>
-                        <w:fldChar w:fldCharType="end"/>
-                      </w:r>
-                      <w:r>
-                        <w:t xml:space="preserve">  </w:t>
-                      </w:r>
-                      <w:r>
-                        <w:fldChar w:fldCharType="begin"/>
-                      </w:r>
-                      <w:r>
-                        <w:instrText xml:space="preserve"> MERGEFIELD  STATE  \* MERGEFORMAT </w:instrText>
-                      </w:r>
-                      <w:r>
-                        <w:fldChar w:fldCharType="separate"/>
-                      </w:r>
-                      <w:r>
-                        <w:rPr>
-                          <w:noProof/>
-                        </w:rPr>
-                        <w:t>«STATE»</w:t>
-                      </w:r>
-                      <w:r>
-                        <w:rPr>
-                          <w:noProof/>
-                        </w:rPr>
-                        <w:fldChar w:fldCharType="end"/>
-                      </w:r>
-                    </w:p>
-                    <w:p/>
-                  </w:txbxContent>
-                </v:textbox>
-                <w10:wrap type="square" anchorx="margin"/>
-              </v:shape>
-            </w:pict>
-          </mc:Fallback>
-        </mc:AlternateContent>
-      </w:r>
-      <w:r>
-        <w:rPr>
-          <w:noProof/>
-          <w:lang w:eastAsia="en-AU"/>
-        </w:rPr>
-        <mc:AlternateContent>
-          <mc:Choice Requires="wps">
-            <w:drawing>
-              <wp:anchor distT="0" distB="0" distL="114300" distR="114300" simplePos="0" relativeHeight="251671552" behindDoc="0" locked="0" layoutInCell="1" allowOverlap="1" wp14:anchorId="42F81FD6" wp14:editId="43EA3447">
-                <wp:simplePos x="0" y="0"/>
-                <wp:positionH relativeFrom="column">
-                  <wp:posOffset>5991225</wp:posOffset>
-                </wp:positionH>
-                <wp:positionV relativeFrom="paragraph">
-                  <wp:posOffset>5829300</wp:posOffset>
-                </wp:positionV>
-                <wp:extent cx="228600" cy="485775"/>
-                <wp:effectExtent l="19050" t="19050" r="19050" b="28575"/>
-                <wp:wrapNone/>
-                <wp:docPr id="11" name="Up Arrow 11"/>
-                <wp:cNvGraphicFramePr/>
-                <a:graphic xmlns:a="http://schemas.openxmlformats.org/drawingml/2006/main">
-                  <a:graphicData uri="http://schemas.microsoft.com/office/word/2010/wordprocessingShape">
-                    <wps:wsp>
-                      <wps:cNvSpPr/>
-                      <wps:spPr>
-                        <a:xfrm>
-                          <a:off x="0" y="0"/>
-                          <a:ext cx="228600" cy="485775"/>
-                        </a:xfrm>
-                        <a:prstGeom prst="upArrow">
-                          <a:avLst/>
-                        </a:prstGeom>
-                        <a:noFill/>
-                        <a:ln>
-                          <a:solidFill>
-                            <a:schemeClr val="tx1"/>
-                          </a:solidFill>
-                        </a:ln>
-                      </wps:spPr>
-                      <wps:style>
-                        <a:lnRef idx="2">
-                          <a:schemeClr val="accent1">
-                            <a:shade val="50000"/>
-                          </a:schemeClr>
-                        </a:lnRef>
-                        <a:fillRef idx="1">
-                          <a:schemeClr val="accent1"/>
-                        </a:fillRef>
-                        <a:effectRef idx="0">
-                          <a:schemeClr val="accent1"/>
-                        </a:effectRef>
-                        <a:fontRef idx="minor">
-                          <a:schemeClr val="lt1"/>
-                        </a:fontRef>
-                      </wps:style>
-                      <wps:bodyPr rot="0" spcFirstLastPara="0" vertOverflow="overflow" horzOverflow="overflow" vert="horz" wrap="square" lIns="91440" tIns="45720" rIns="91440" bIns="45720" numCol="1" spcCol="0" rtlCol="0" fromWordArt="0" anchor="ctr" anchorCtr="0" forceAA="0" compatLnSpc="1">
-                        <a:prstTxWarp prst="textNoShape">
-                          <a:avLst/>
-                        </a:prstTxWarp>
-                        <a:noAutofit/>
-                      </wps:bodyPr>
-                    </wps:wsp>
-                  </a:graphicData>
-                </a:graphic>
-                <wp14:sizeRelH relativeFrom="margin">
-                  <wp14:pctWidth>0</wp14:pctWidth>
-                </wp14:sizeRelH>
-                <wp14:sizeRelV relativeFrom="margin">
-                  <wp14:pctHeight>0</wp14:pctHeight>
-                </wp14:sizeRelV>
-              </wp:anchor>
-            </w:drawing>
-          </mc:Choice>
-          <mc:Fallback>
-            <w:pict>
-              <v:shapetype w14:anchorId="7C85899C" id="_x0000_t68" coordsize="21600,21600" o:spt="68" adj="5400,5400" path="m0@0l@1@0@1,21600@2,21600@2@0,21600@0,10800,xe">
-                <v:stroke joinstyle="miter"/>
-                <v:formulas>
-                  <v:f eqn="val #0"/>
-                  <v:f eqn="val #1"/>
-                  <v:f eqn="sum 21600 0 #1"/>
-                  <v:f eqn="prod #0 #1 10800"/>
-                  <v:f eqn="sum #0 0 @3"/>
-                </v:formulas>
-                <v:path o:connecttype="custom" o:connectlocs="10800,0;0,@0;10800,21600;21600,@0" o:connectangles="270,180,90,0" textboxrect="@1,@4,@2,21600"/>
-                <v:handles>
-                  <v:h position="#1,#0" xrange="0,10800" yrange="0,21600"/>
-                </v:handles>
-              </v:shapetype>
-              <v:shape id="Up Arrow 11" o:spid="_x0000_s1026" type="#_x0000_t68" style="position:absolute;margin-left:471.75pt;margin-top:459pt;width:18pt;height:38.25pt;z-index:251671552;visibility:visible;mso-wrap-style:square;mso-width-percent:0;mso-height-percent:0;mso-wrap-distance-left:9pt;mso-wrap-distance-top:0;mso-wrap-distance-right:9pt;mso-wrap-distance-bottom:0;mso-position-horizontal:absolute;mso-position-horizontal-relative:text;mso-position-vertical:absolute;mso-position-vertical-relative:text;mso-width-percent:0;mso-height-percent:0;mso-width-relative:margin;mso-height-relative:margin;v-text-anchor:middle" o:gfxdata="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" adj="5082" filled="f" strokecolor="black [3213]" strokeweight="1pt"/>
-            </w:pict>
-          </mc:Fallback>
-        </mc:AlternateContent>
-      </w:r>
-      <w:r>
-        <w:rPr>
-          <w:noProof/>
-          <w:lang w:eastAsia="en-AU"/>
-        </w:rPr>
-        <mc:AlternateContent>
-          <mc:Choice Requires="wps">
-            <w:drawing>
-              <wp:anchor distT="45720" distB="45720" distL="114300" distR="114300" simplePos="0" relativeHeight="251666432" behindDoc="0" locked="0" layoutInCell="1" allowOverlap="1" wp14:anchorId="0AE451FA" wp14:editId="7429908D">
-                <wp:simplePos x="0" y="0"/>
-                <wp:positionH relativeFrom="margin">
-                  <wp:align>center</wp:align>
-                </wp:positionH>
-                <wp:positionV relativeFrom="paragraph">
-                  <wp:posOffset>4152900</wp:posOffset>
-                </wp:positionV>
-                <wp:extent cx="6543675" cy="1552575"/>
-                <wp:effectExtent l="0" t="0" r="28575" b="28575"/>
-                <wp:wrapSquare wrapText="bothSides"/>
-                <wp:docPr id="8" name="Text Box 2"/>
-                <wp:cNvGraphicFramePr>
-                  <a:graphicFrameLocks xmlns:a="http://schemas.openxmlformats.org/drawingml/2006/main"/>
-                </wp:cNvGraphicFramePr>
-                <a:graphic xmlns:a="http://schemas.openxmlformats.org/drawingml/2006/main">
-                  <a:graphicData uri="http://schemas.microsoft.com/office/word/2010/wordprocessingShape">
-                    <wps:wsp>
-                      <wps:cNvSpPr txBox="1">
-                        <a:spLocks noChangeArrowheads="1"/>
-                      </wps:cNvSpPr>
-                      <wps:spPr bwMode="auto">
-                        <a:xfrm>
-                          <a:off x="0" y="0"/>
-                          <a:ext cx="6543675" cy="1552575"/>
-                        </a:xfrm>
-                        <a:prstGeom prst="rect">
-                          <a:avLst/>
-                        </a:prstGeom>
-                        <a:solidFill>
-                          <a:srgbClr val="FFFFFF"/>
-                        </a:solidFill>
-                        <a:ln w="9525">
-                          <a:solidFill>
-                            <a:srgbClr val="000000"/>
-                          </a:solidFill>
-                          <a:miter lim="800000"/>
-                          <a:headEnd/>
-                          <a:tailEnd/>
-                        </a:ln>
-                      </wps:spPr>
-                      <wps:txbx>
-                        <w:txbxContent>
-                          <w:p>
-                            <w:pPr>
-                              <w:rPr>
-                                <w:b/>
-                              </w:rPr>
-                            </w:pPr>
-                            <w:r>
-                              <w:rPr>
-                                <w:b/>
-                              </w:rPr>
-                              <w:t>Materials</w:t>
-                            </w:r>
-                            <w:r>
-                              <w:rPr>
-                                <w:b/>
-                              </w:rPr>
-                              <w:tab/>
-                            </w:r>
-                            <w:r>
-                              <w:rPr>
-                                <w:b/>
-                              </w:rPr>
-                              <w:tab/>
-                            </w:r>
-                            <w:r>
-                              <w:rPr>
-                                <w:b/>
-                              </w:rPr>
-                              <w:tab/>
-                            </w:r>
-                            <w:r>
-                              <w:rPr>
-                                <w:b/>
-                              </w:rPr>
-                              <w:tab/>
-                            </w:r>
-                            <w:r>
-                              <w:rPr>
-                                <w:b/>
-                              </w:rPr>
-                              <w:tab/>
-                            </w:r>
-                            <w:r>
-                              <w:rPr>
-                                <w:b/>
-                              </w:rPr>
-                              <w:tab/>
-                            </w:r>
-                            <w:r>
-                              <w:rPr>
-                                <w:b/>
-                              </w:rPr>
-                              <w:tab/>
-                              <w:t>Strings</w:t>
-                            </w:r>
-                          </w:p>
-                          <w:p>
-                            <w:r>
-                              <w:t>Inverter ___________</w:t>
-                            </w:r>
-                            <w:r>
-                              <w:t>_____________________</w:t>
-                            </w:r>
-                            <w:r>
-                              <w:t>____</w:t>
-                            </w:r>
-                            <w:r>
-                              <w:t>Installed</w:t>
-                            </w:r>
-                            <w:r>
-                              <w:tab/>
-                              <w:t>Array 1 String 1……</w:t>
-                            </w:r>
-                            <w:r>
-                              <w:t>…</w:t>
-                            </w:r>
-                            <w:r>
-                              <w:t>…   String 2</w:t>
-                            </w:r>
-                            <w:r>
-                              <w:t>………</w:t>
-                            </w:r>
-                            <w:r>
-                              <w:t>…</w:t>
-                            </w:r>
-                            <w:r>
-                              <w:t>.</w:t>
-                            </w:r>
-                          </w:p>
-                          <w:p>
-                            <w:proofErr w:type="gramStart"/>
-                            <w:r>
-                              <w:t xml:space="preserve">Panels  </w:t>
-                            </w:r>
-                            <w:r>
-                              <w:t>#</w:t>
-                            </w:r>
-                            <w:proofErr w:type="gramEnd"/>
-                            <w:r>
-                              <w:t>__________</w:t>
-                            </w:r>
-                            <w:proofErr w:type="spellStart"/>
-                            <w:r>
-                              <w:t>Type__________</w:t>
-                            </w:r>
-                            <w:r>
-                              <w:t>____________</w:t>
-                            </w:r>
-                            <w:r>
-                              <w:t>installed</w:t>
-                            </w:r>
-                            <w:proofErr w:type="spellEnd"/>
-                            <w:r>
-                              <w:t xml:space="preserve">      </w:t>
-                            </w:r>
-                            <w:r>
-                              <w:t>Array 2 String 3…………   String 4………….</w:t>
-                            </w:r>
-                          </w:p>
-                          <w:p>
-                            <w:r>
-                              <w:t xml:space="preserve">TILTS </w:t>
-                            </w:r>
-                            <w:r>
-                              <w:tab/>
-                              <w:t>SPLITS_______</w:t>
-                            </w:r>
-                          </w:p>
-                          <w:p>
-                            <w:proofErr w:type="gramStart"/>
-                            <w:r>
-                              <w:t>ROOF :</w:t>
-                            </w:r>
-                            <w:proofErr w:type="gramEnd"/>
-                            <w:r>
-                              <w:t xml:space="preserve"> TILE    METAL    C/Lock S     C/Lock L</w:t>
-                            </w:r>
-                            <w:r>
-                              <w:t xml:space="preserve"> </w:t>
-                            </w:r>
-                            <w:r>
-                              <w:tab/>
-                            </w:r>
-                            <w:r>
-                              <w:tab/>
-                            </w:r>
-                            <w:r>
-                              <w:tab/>
-                            </w:r>
-                            <w:r>
-                              <w:tab/>
-                            </w:r>
-                          </w:p>
-                        </w:txbxContent>
-                      </wps:txbx>
-                      <wps:bodyPr rot="0" vert="horz" wrap="square" lIns="91440" tIns="45720" rIns="91440" bIns="45720" anchor="t" anchorCtr="0">
-                        <a:noAutofit/>
-                      </wps:bodyPr>
-                    </wps:wsp>
-                  </a:graphicData>
-                </a:graphic>
-                <wp14:sizeRelH relativeFrom="margin">
-                  <wp14:pctWidth>0</wp14:pctWidth>
-                </wp14:sizeRelH>
-                <wp14:sizeRelV relativeFrom="margin">
-                  <wp14:pctHeight>0</wp14:pctHeight>
-                </wp14:sizeRelV>
-              </wp:anchor>
-            </w:drawing>
-          </mc:Choice>
-          <mc:Fallback>
-            <w:pict>
-              <v:shape w14:anchorId="0AE451FA" id="_x0000_s1027" type="#_x0000_t202" style="position:absolute;margin-left:0;margin-top:327pt;width:515.25pt;height:122.25pt;z-index:251666432;visibility:visible;mso-wrap-style:square;mso-width-percent:0;mso-height-percent:0;mso-wrap-distance-left:9pt;mso-wrap-distance-top:3.6pt;mso-wrap-distance-right:9pt;mso-wrap-distance-bottom:3.6pt;mso-position-horizontal:center;mso-position-horizontal-relative:margin;mso-position-vertical:absolute;mso-position-vertical-relative:text;mso-width-percent:0;mso-height-percent:0;mso-width-relative:margin;mso-height-relative:margin;v-text-anchor:top" o:gfxdata="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">
-                <v:textbox>
-                  <w:txbxContent>
-                    <w:p>
-                      <w:pPr>
-                        <w:rPr>
-                          <w:b/>
-                        </w:rPr>
-                      </w:pPr>
-                      <w:r>
-                        <w:rPr>
-                          <w:b/>
-                        </w:rPr>
-                        <w:t>Materials</w:t>
-                      </w:r>
-                      <w:r>
-                        <w:rPr>
-                          <w:b/>
-                        </w:rPr>
-                        <w:tab/>
-                      </w:r>
-                      <w:r>
-                        <w:rPr>
-                          <w:b/>
-                        </w:rPr>
-                        <w:tab/>
-                      </w:r>
-                      <w:r>
-                        <w:rPr>
-                          <w:b/>
-                        </w:rPr>
-                        <w:tab/>
-                      </w:r>
-                      <w:r>
-                        <w:rPr>
-                          <w:b/>
-                        </w:rPr>
-                        <w:tab/>
-                      </w:r>
-                      <w:r>
-                        <w:rPr>
-                          <w:b/>
-                        </w:rPr>
-                        <w:tab/>
-                      </w:r>
-                      <w:r>
-                        <w:rPr>
-                          <w:b/>
-                        </w:rPr>
-                        <w:tab/>
-                      </w:r>
-                      <w:r>
-                        <w:rPr>
-                          <w:b/>
-                        </w:rPr>
-                        <w:tab/>
-                        <w:t>Strings</w:t>
-                      </w:r>
-                    </w:p>
-                    <w:p>
-                      <w:r>
-                        <w:t>Inverter ___________</w:t>
-                      </w:r>
-                      <w:r>
-                        <w:t>_____________________</w:t>
-                      </w:r>
-                      <w:r>
-                        <w:t>____</w:t>
-                      </w:r>
-                      <w:r>
-                        <w:t>Installed</w:t>
-                      </w:r>
-                      <w:r>
-                        <w:tab/>
-                        <w:t>Array 1 String 1……</w:t>
-                      </w:r>
-                      <w:r>
-                        <w:t>…</w:t>
-                      </w:r>
-                      <w:r>
-                        <w:t>…   String 2</w:t>
-                      </w:r>
-                      <w:r>
-                        <w:t>………</w:t>
-                      </w:r>
-                      <w:r>
-                        <w:t>…</w:t>
-                      </w:r>
-                      <w:r>
-                        <w:t>.</w:t>
-                      </w:r>
-                    </w:p>
-                    <w:p>
-                      <w:proofErr w:type="gramStart"/>
-                      <w:r>
-                        <w:t xml:space="preserve">Panels  </w:t>
-                      </w:r>
-                      <w:r>
-                        <w:t>#</w:t>
-                      </w:r>
-                      <w:proofErr w:type="gramEnd"/>
-                      <w:r>
-                        <w:t>__________</w:t>
-                      </w:r>
-                      <w:proofErr w:type="spellStart"/>
-                      <w:r>
-                        <w:t>Type__________</w:t>
-                      </w:r>
-                      <w:r>
-                        <w:t>____________</w:t>
-                      </w:r>
-                      <w:r>
-                        <w:t>installed</w:t>
-                      </w:r>
-                      <w:proofErr w:type="spellEnd"/>
-                      <w:r>
-                        <w:t xml:space="preserve">      </w:t>
-                      </w:r>
-                      <w:r>
-                        <w:t>Array 2 String 3…………   String 4………….</w:t>
-                      </w:r>
-                    </w:p>
-                    <w:p>
-                      <w:r>
-                        <w:t xml:space="preserve">TILTS </w:t>
-                      </w:r>
-                      <w:r>
-                        <w:tab/>
-                        <w:t>SPLITS_______</w:t>
-                      </w:r>
-                    </w:p>
-                    <w:p>
-                      <w:proofErr w:type="gramStart"/>
-                      <w:r>
-                        <w:t>ROOF :</w:t>
-                      </w:r>
-                      <w:proofErr w:type="gramEnd"/>
-                      <w:r>
-                        <w:t xml:space="preserve"> TILE    METAL    C/Lock S     C/Lock L</w:t>
-                      </w:r>
-                      <w:r>
-                        <w:t xml:space="preserve"> </w:t>
-                      </w:r>
-                      <w:r>
-                        <w:tab/>
-                      </w:r>
-                      <w:r>
-                        <w:tab/>
-                      </w:r>
-                      <w:r>
-                        <w:tab/>
-                      </w:r>
-                      <w:r>
-                        <w:tab/>
-                      </w:r>
-                    </w:p>
-                  </w:txbxContent>
-                </v:textbox>
-                <w10:wrap type="square" anchorx="margin"/>
-              </v:shape>
+              <v:rect w14:anchorId="043077D8" id="Rectangle 2" o:spid="_x0000_s1026" style="position:absolute;margin-left:470.25pt;margin-top:274.5pt;width:19.5pt;height:16.5pt;z-index:251674624;visibility:visible;mso-wrap-style:square;mso-height-percent:0;mso-wrap-distance-left:9pt;mso-wrap-distance-top:0;mso-wrap-distance-right:9pt;mso-wrap-distance-bottom:0;mso-position-horizontal:absolute;mso-position-horizontal-relative:text;mso-position-vertical:absolute;mso-position-vertical-relative:text;mso-height-percent:0;mso-height-relative:margin;v-text-anchor:middle" o:gfxdata="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" filled="f" strokecolor="black [3213]" strokeweight="1pt"/>
             </w:pict>
           </mc:Fallback>
         </mc:AlternateContent>
@@ -1313,9 +3071,13 @@
                             <w:r>
                               <w:t>SITE</w:t>
                             </w:r>
+                          </w:p>
+                          <w:p>
                             <w:r>
                               <w:tab/>
                             </w:r>
+                          </w:p>
+                          <w:p>
                             <w:r>
                               <w:tab/>
                             </w:r>
@@ -1330,14 +3092,6 @@
                             </w:r>
                             <w:r>
                               <w:tab/>
-                            </w:r>
-                            <w:r>
-                              <w:rPr>
-                                <w:b/>
-                                <w:sz w:val="28"/>
-                                <w:szCs w:val="28"/>
-                              </w:rPr>
-                              <w:t>N</w:t>
                             </w:r>
                           </w:p>
                         </w:txbxContent>
@@ -1359,16 +3113,20 @@
           </mc:Choice>
           <mc:Fallback>
             <w:pict>
-              <v:shape w14:anchorId="799B5BEB" id="_x0000_s1028" type="#_x0000_t202" style="position:absolute;margin-left:200.05pt;margin-top:456.7pt;width:251.25pt;height:221.25pt;z-index:251670528;visibility:visible;mso-wrap-style:square;mso-width-percent:0;mso-height-percent:0;mso-wrap-distance-left:9pt;mso-wrap-distance-top:3.6pt;mso-wrap-distance-right:9pt;mso-wrap-distance-bottom:3.6pt;mso-position-horizontal:right;mso-position-horizontal-relative:margin;mso-position-vertical:absolute;mso-position-vertical-relative:text;mso-width-percent:0;mso-height-percent:0;mso-width-relative:margin;mso-height-relative:margin;v-text-anchor:top" o:gfxdata="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">
+              <v:shape w14:anchorId="799B5BEB" id="_x0000_s1029" type="#_x0000_t202" style="position:absolute;margin-left:200.05pt;margin-top:456.7pt;width:251.25pt;height:221.25pt;z-index:251670528;visibility:visible;mso-wrap-style:square;mso-width-percent:0;mso-height-percent:0;mso-wrap-distance-left:9pt;mso-wrap-distance-top:3.6pt;mso-wrap-distance-right:9pt;mso-wrap-distance-bottom:3.6pt;mso-position-horizontal:right;mso-position-horizontal-relative:margin;mso-position-vertical:absolute;mso-position-vertical-relative:text;mso-width-percent:0;mso-height-percent:0;mso-width-relative:margin;mso-height-relative:margin;v-text-anchor:top" o:gfxdata="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">
                 <v:textbox>
                   <w:txbxContent>
                     <w:p>
                       <w:r>
                         <w:t>SITE</w:t>
                       </w:r>
+                    </w:p>
+                    <w:p>
                       <w:r>
                         <w:tab/>
                       </w:r>
+                    </w:p>
+                    <w:p>
                       <w:r>
                         <w:tab/>
                       </w:r>
@@ -1383,14 +3141,6 @@
                       </w:r>
                       <w:r>
                         <w:tab/>
-                      </w:r>
-                      <w:r>
-                        <w:rPr>
-                          <w:b/>
-                          <w:sz w:val="28"/>
-                          <w:szCs w:val="28"/>
-                        </w:rPr>
-                        <w:t>N</w:t>
                       </w:r>
                     </w:p>
                   </w:txbxContent>
@@ -1543,7 +3293,7 @@
           </mc:Choice>
           <mc:Fallback>
             <w:pict>
-              <v:shape w14:anchorId="34005DE9" id="_x0000_s1029" type="#_x0000_t202" style="position:absolute;margin-left:0;margin-top:456.75pt;width:268.5pt;height:221.25pt;z-index:251668480;visibility:visible;mso-wrap-style:square;mso-width-percent:0;mso-height-percent:0;mso-wrap-distance-left:9pt;mso-wrap-distance-top:3.6pt;mso-wrap-distance-right:9pt;mso-wrap-distance-bottom:3.6pt;mso-position-horizontal:left;mso-position-horizontal-relative:margin;mso-position-vertical:absolute;mso-position-vertical-relative:text;mso-width-percent:0;mso-height-percent:0;mso-width-relative:margin;mso-height-relative:margin;v-text-anchor:top" o:gfxdata="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">
+              <v:shape w14:anchorId="34005DE9" id="_x0000_s1030" type="#_x0000_t202" style="position:absolute;margin-left:0;margin-top:456.75pt;width:268.5pt;height:221.25pt;z-index:251668480;visibility:visible;mso-wrap-style:square;mso-width-percent:0;mso-height-percent:0;mso-wrap-distance-left:9pt;mso-wrap-distance-top:3.6pt;mso-wrap-distance-right:9pt;mso-wrap-distance-bottom:3.6pt;mso-position-horizontal:left;mso-position-horizontal-relative:margin;mso-position-vertical:absolute;mso-position-vertical-relative:text;mso-width-percent:0;mso-height-percent:0;mso-width-relative:margin;mso-height-relative:margin;v-text-anchor:top" o:gfxdata="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">
                 <v:textbox>
                   <w:txbxContent>
                     <w:p>
@@ -1828,7 +3578,7 @@
           </mc:Choice>
           <mc:Fallback>
             <w:pict>
-              <v:shape w14:anchorId="0EF3BAAE" id="_x0000_s1030" type="#_x0000_t202" style="position:absolute;margin-left:0;margin-top:156.75pt;width:165.75pt;height:166.5pt;z-index:251661312;visibility:visible;mso-wrap-style:square;mso-width-percent:0;mso-height-percent:0;mso-wrap-distance-left:9pt;mso-wrap-distance-top:3.6pt;mso-wrap-distance-right:9pt;mso-wrap-distance-bottom:3.6pt;mso-position-horizontal:left;mso-position-horizontal-relative:margin;mso-position-vertical:absolute;mso-position-vertical-relative:text;mso-width-percent:0;mso-height-percent:0;mso-width-relative:margin;mso-height-relative:margin;v-text-anchor:top" o:gfxdata="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">
+              <v:shape w14:anchorId="0EF3BAAE" id="_x0000_s1031" type="#_x0000_t202" style="position:absolute;margin-left:0;margin-top:156.75pt;width:165.75pt;height:166.5pt;z-index:251661312;visibility:visible;mso-wrap-style:square;mso-width-percent:0;mso-height-percent:0;mso-wrap-distance-left:9pt;mso-wrap-distance-top:3.6pt;mso-wrap-distance-right:9pt;mso-wrap-distance-bottom:3.6pt;mso-position-horizontal:left;mso-position-horizontal-relative:margin;mso-position-vertical:absolute;mso-position-vertical-relative:text;mso-width-percent:0;mso-height-percent:0;mso-width-relative:margin;mso-height-relative:margin;v-text-anchor:top" o:gfxdata="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">
                 <v:textbox>
                   <w:txbxContent>
                     <w:p>
@@ -2097,7 +3847,31 @@
                               <w:t xml:space="preserve"> </w:t>
                             </w:r>
                             <w:r>
-                              <w:t>NMI:_____________________</w:t>
+                              <w:t>NMI</w:t>
+                            </w:r>
+                            <w:r>
+                              <w:t xml:space="preserve"> : </w:t>
+                            </w:r>
+                            <w:r>
+                              <w:fldChar w:fldCharType="begin"/>
+                            </w:r>
+                            <w:r>
+                              <w:instrText xml:space="preserve"> MERGEFIELD  NMI  \* MERGEFORMAT </w:instrText>
+                            </w:r>
+                            <w:r>
+                              <w:fldChar w:fldCharType="separate"/>
+                            </w:r>
+                            <w:r>
+                              <w:rPr>
+                                <w:noProof/>
+                              </w:rPr>
+                              <w:t>«NMI»</w:t>
+                            </w:r>
+                            <w:r>
+                              <w:rPr>
+                                <w:noProof/>
+                              </w:rPr>
+                              <w:fldChar w:fldCharType="end"/>
                             </w:r>
                           </w:p>
                           <w:p>
@@ -2165,7 +3939,7 @@
           </mc:Choice>
           <mc:Fallback>
             <w:pict>
-              <v:shape w14:anchorId="2C2816EE" id="_x0000_s1031" type="#_x0000_t202" style="position:absolute;margin-left:299.05pt;margin-top:157.5pt;width:350.25pt;height:167.25pt;z-index:251664384;visibility:visible;mso-wrap-style:square;mso-width-percent:0;mso-height-percent:0;mso-wrap-distance-left:9pt;mso-wrap-distance-top:3.6pt;mso-wrap-distance-right:9pt;mso-wrap-distance-bottom:3.6pt;mso-position-horizontal:right;mso-position-horizontal-relative:margin;mso-position-vertical:absolute;mso-position-vertical-relative:text;mso-width-percent:0;mso-height-percent:0;mso-width-relative:margin;mso-height-relative:margin;v-text-anchor:top" o:gfxdata="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">
+              <v:shape w14:anchorId="2C2816EE" id="_x0000_s1032" type="#_x0000_t202" style="position:absolute;margin-left:299.05pt;margin-top:157.5pt;width:350.25pt;height:167.25pt;z-index:251664384;visibility:visible;mso-wrap-style:square;mso-width-percent:0;mso-height-percent:0;mso-wrap-distance-left:9pt;mso-wrap-distance-top:3.6pt;mso-wrap-distance-right:9pt;mso-wrap-distance-bottom:3.6pt;mso-position-horizontal:right;mso-position-horizontal-relative:margin;mso-position-vertical:absolute;mso-position-vertical-relative:text;mso-width-percent:0;mso-height-percent:0;mso-width-relative:margin;mso-height-relative:margin;v-text-anchor:top" o:gfxdata="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">
                 <v:textbox>
                   <w:txbxContent>
                     <w:p>
@@ -2243,7 +4017,31 @@
                         <w:t xml:space="preserve"> </w:t>
                       </w:r>
                       <w:r>
-                        <w:t>NMI:_____________________</w:t>
+                        <w:t>NMI</w:t>
+                      </w:r>
+                      <w:r>
+                        <w:t xml:space="preserve"> : </w:t>
+                      </w:r>
+                      <w:r>
+                        <w:fldChar w:fldCharType="begin"/>
+                      </w:r>
+                      <w:r>
+                        <w:instrText xml:space="preserve"> MERGEFIELD  NMI  \* MERGEFORMAT </w:instrText>
+                      </w:r>
+                      <w:r>
+                        <w:fldChar w:fldCharType="separate"/>
+                      </w:r>
+                      <w:r>
+                        <w:rPr>
+                          <w:noProof/>
+                        </w:rPr>
+                        <w:t>«NMI»</w:t>
+                      </w:r>
+                      <w:r>
+                        <w:rPr>
+                          <w:noProof/>
+                        </w:rPr>
+                        <w:fldChar w:fldCharType="end"/>
                       </w:r>
                     </w:p>
                     <w:p>
@@ -2570,7 +4368,7 @@
           </mc:Choice>
           <mc:Fallback>
             <w:pict>
-              <v:shape w14:anchorId="5D553227" id="_x0000_s1032" type="#_x0000_t202" style="position:absolute;margin-left:1.45pt;margin-top:693pt;width:521.25pt;height:29.25pt;z-index:251673600;visibility:visible;mso-wrap-style:square;mso-width-percent:0;mso-height-percent:0;mso-wrap-distance-left:9pt;mso-wrap-distance-top:3.6pt;mso-wrap-distance-right:9pt;mso-wrap-distance-bottom:3.6pt;mso-position-horizontal:absolute;mso-position-horizontal-relative:margin;mso-position-vertical:absolute;mso-position-vertical-relative:text;mso-width-percent:0;mso-height-percent:0;mso-width-relative:margin;mso-height-relative:margin;v-text-anchor:top" o:gfxdata="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">
+              <v:shape w14:anchorId="5D553227" id="_x0000_s1033" type="#_x0000_t202" style="position:absolute;margin-left:1.45pt;margin-top:693pt;width:521.25pt;height:29.25pt;z-index:251673600;visibility:visible;mso-wrap-style:square;mso-width-percent:0;mso-height-percent:0;mso-wrap-distance-left:9pt;mso-wrap-distance-top:3.6pt;mso-wrap-distance-right:9pt;mso-wrap-distance-bottom:3.6pt;mso-position-horizontal:absolute;mso-position-horizontal-relative:margin;mso-position-vertical:absolute;mso-position-vertical-relative:text;mso-width-percent:0;mso-height-percent:0;mso-width-relative:margin;mso-height-relative:margin;v-text-anchor:top" o:gfxdata="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">
                 <v:textbox>
                   <w:txbxContent>
                     <w:p>
@@ -2803,7 +4601,7 @@
 <w:numbering xmlns:wpc="http://schemas.microsoft.com/office/word/2010/wordprocessingCanvas" xmlns:cx="http://schemas.microsoft.com/office/drawing/2014/chartex" xmlns:cx1="http://schemas.microsoft.com/office/drawing/2015/9/8/chartex" xmlns:cx2="http://schemas.microsoft.com/office/drawing/2015/10/21/chartex" xmlns:cx3="http://schemas.microsoft.com/office/drawing/2016/5/9/chartex" xmlns:cx4="http://schemas.microsoft.com/office/drawing/2016/5/10/chartex" xmlns:cx5="http://schemas.microsoft.com/office/drawing/2016/5/11/chartex" xmlns:cx6="http://schemas.microsoft.com/office/drawing/2016/5/12/chartex" xmlns:cx7="http://schemas.microsoft.com/office/drawing/2016/5/13/chartex" xmlns:cx8="http://schemas.microsoft.com/office/drawing/2016/5/14/chartex" xmlns:mc="http://schemas.openxmlformats.org/markup-compatibility/2006" xmlns:aink="http://schemas.microsoft.com/office/drawing/2016/ink" xmlns:am3d="http://schemas.microsoft.com/office/drawing/2017/model3d" xmlns:o="urn:schemas-microsoft-com:office:office" xmlns:r="http://schemas.openxmlformats.org/officeDocument/2006/relationships" xmlns:m="http://schemas.openxmlformats.org/officeDocument/2006/math" xmlns:v="urn:schemas-microsoft-com:vml" xmlns:wp14="http://schemas.microsoft.com/office/word/2010/wordprocessingDrawing" xmlns:wp="http://schemas.openxmlformats.org/drawingml/2006/wordprocessingDrawing" xmlns:w10="urn:schemas-microsoft-com:office:word" xmlns:w="http://schemas.openxmlformats.org/wordprocessingml/2006/main" xmlns:w14="http://schemas.microsoft.com/office/word/2010/wordml" xmlns:w15="http://schemas.microsoft.com/office/word/2012/wordml" xmlns:w16cid="http://schemas.microsoft.com/office/word/2016/wordml/cid" xmlns:w16se="http://schemas.microsoft.com/office/word/2015/wordml/symex" xmlns:wpg="http://schemas.microsoft.com/office/word/2010/wordprocessingGroup" xmlns:wpi="http://schemas.microsoft.com/office/word/2010/wordprocessingInk" xmlns:wne="http://schemas.microsoft.com/office/word/2006/wordml" xmlns:wps="http://schemas.microsoft.com/office/word/2010/wordprocessingShape" mc:Ignorable="w14 w15 w16se w16cid wp14">
   <w:numPicBullet w:numPicBulletId="0">
     <w:pict>
-      <v:shapetype w14:anchorId="799B5BEB" id="_x0000_t75" coordsize="21600,21600" o:spt="75" o:preferrelative="t" path="m@4@5l@4@11@9@11@9@5xe" filled="f" stroked="f">
+      <v:shapetype w14:anchorId="5E9D21DB" id="_x0000_t75" coordsize="21600,21600" o:spt="75" o:preferrelative="t" path="m@4@5l@4@11@9@11@9@5xe" filled="f" stroked="f">
         <v:stroke joinstyle="miter"/>
         <v:formulas>
           <v:f eqn="if lineDrawn pixelLineWidth 0"/>
@@ -2822,21 +4620,21 @@
         <v:path o:extrusionok="f" gradientshapeok="t" o:connecttype="rect"/>
         <o:lock v:ext="edit" aspectratio="t"/>
       </v:shapetype>
-      <v:shape id="_x0000_i1035" type="#_x0000_t75" style="width:13.15pt;height:10.65pt;visibility:visible;mso-wrap-style:square" o:bullet="t">
+      <v:shape id="_x0000_i1166" type="#_x0000_t75" style="width:13.25pt;height:10.95pt;visibility:visible;mso-wrap-style:square" o:bullet="t">
         <v:imagedata r:id="rId1" o:title=""/>
       </v:shape>
     </w:pict>
   </w:numPicBullet>
   <w:numPicBullet w:numPicBulletId="1">
     <w:pict>
-      <v:shape w14:anchorId="34005DE9" id="_x0000_i1036" type="#_x0000_t75" style="width:13.15pt;height:10.65pt;visibility:visible;mso-wrap-style:square" o:bullet="t">
+      <v:shape w14:anchorId="319CB234" id="_x0000_i1167" type="#_x0000_t75" style="width:13.25pt;height:10.95pt;visibility:visible;mso-wrap-style:square" o:bullet="t">
         <v:imagedata r:id="rId2" o:title=""/>
       </v:shape>
     </w:pict>
   </w:numPicBullet>
   <w:numPicBullet w:numPicBulletId="2">
     <w:pict>
-      <v:shape w14:anchorId="0EF3BAAE" id="_x0000_i1037" type="#_x0000_t75" style="width:13.15pt;height:10.65pt;visibility:visible;mso-wrap-style:square" o:bullet="t">
+      <v:shape w14:anchorId="68E16E21" id="_x0000_i1168" type="#_x0000_t75" style="width:13.25pt;height:10.95pt;visibility:visible;mso-wrap-style:square" o:bullet="t">
         <v:imagedata r:id="rId3" o:title=""/>
       </v:shape>
     </w:pict>
@@ -3599,6 +5397,19 @@
       <w:contextualSpacing/>
     </w:pPr>
   </w:style>
+  <w:style w:type="paragraph" w:customStyle="1" w:styleId="filledin">
+    <w:name w:val="filled in"/>
+    <w:basedOn w:val="Normal"/>
+    <w:link w:val="filledinChar"/>
+    <w:qFormat/>
+    <w:rsid w:val="00DD2ED0"/>
+  </w:style>
+  <w:style w:type="character" w:customStyle="1" w:styleId="filledinChar">
+    <w:name w:val="filled in Char"/>
+    <w:basedOn w:val="DefaultParagraphFont"/>
+    <w:link w:val="filledin"/>
+    <w:rsid w:val="00DD2ED0"/>
+  </w:style>
 </w:styles>
 </file>
 
@@ -3868,7 +5679,7 @@
 </file>
 
 <file path=customXml/itemProps1.xml><?xml version="1.0" encoding="utf-8"?>
-<ds:datastoreItem xmlns:ds="http://schemas.openxmlformats.org/officeDocument/2006/customXml" ds:itemID="{2282AE08-5289-44B2-BB1C-B2A78418227E}">
+<ds:datastoreItem xmlns:ds="http://schemas.openxmlformats.org/officeDocument/2006/customXml" ds:itemID="{E48B98B8-C37E-4F82-BB89-D0A9661CC535}">
   <ds:schemaRefs>
     <ds:schemaRef ds:uri="http://schemas.openxmlformats.org/officeDocument/2006/bibliography"/>
   </ds:schemaRefs>

</xml_diff>